<commit_message>
Change to report and addition of PDF option
</commit_message>
<xml_diff>
--- a/Project_Report.docx
+++ b/Project_Report.docx
@@ -1132,7 +1132,23 @@
           <w:sz w:val="20"/>
           <w:szCs w:val="20"/>
         </w:rPr>
-        <w:t xml:space="preserve">The purpose of this report was to train machine learning algorithms to fact check Presidential candidates. Using training data provided by William Yang Wang, we trained Google’s machine learning libraries </w:t>
+        <w:t xml:space="preserve">The purpose of this report was to train </w:t>
+      </w:r>
+      <w:r>
+        <w:rPr>
+          <w:rFonts w:ascii="Times New Roman" w:eastAsia="Times New Roman" w:hAnsi="Times New Roman" w:cs="Times New Roman"/>
+          <w:sz w:val="20"/>
+          <w:szCs w:val="20"/>
+        </w:rPr>
+        <w:t xml:space="preserve">a </w:t>
+      </w:r>
+      <w:r>
+        <w:rPr>
+          <w:rFonts w:ascii="Times New Roman" w:eastAsia="Times New Roman" w:hAnsi="Times New Roman" w:cs="Times New Roman"/>
+          <w:sz w:val="20"/>
+          <w:szCs w:val="20"/>
+        </w:rPr>
+        <w:t xml:space="preserve">machine learning algorithm to fact check Presidential candidates. Using training data provided by William Yang Wang, we trained Google’s machine learning libraries </w:t>
       </w:r>
       <w:proofErr w:type="spellStart"/>
       <w:r>
@@ -1168,7 +1184,23 @@
           <w:sz w:val="20"/>
           <w:szCs w:val="20"/>
         </w:rPr>
-        <w:t xml:space="preserve"> to develop a supervised-learning algorithm to determine the truth of the program’s inputs. Outputs are enumerated from 0 (not true) through 5 (entirely true), spanning a set of 6 possible results per input. After testing the algorithm, it received an accuracy of 30%. We then proceed to use our data to make </w:t>
+        <w:t xml:space="preserve"> to develop a supervised-learning algorithm to determine the truth of the program’s inputs. Outputs are enumerated from 0 (not true) through 5 (entirely true), spanning a set of 6 possible results per input. After testing the algorithm, it received an accuracy of 30%. We then proceed</w:t>
+      </w:r>
+      <w:r>
+        <w:rPr>
+          <w:rFonts w:ascii="Times New Roman" w:eastAsia="Times New Roman" w:hAnsi="Times New Roman" w:cs="Times New Roman"/>
+          <w:sz w:val="20"/>
+          <w:szCs w:val="20"/>
+        </w:rPr>
+        <w:t>ed</w:t>
+      </w:r>
+      <w:r>
+        <w:rPr>
+          <w:rFonts w:ascii="Times New Roman" w:eastAsia="Times New Roman" w:hAnsi="Times New Roman" w:cs="Times New Roman"/>
+          <w:sz w:val="20"/>
+          <w:szCs w:val="20"/>
+        </w:rPr>
+        <w:t xml:space="preserve"> to use our data to make </w:t>
       </w:r>
       <w:r>
         <w:rPr>
@@ -1251,6 +1283,7 @@
     </w:p>
     <w:p>
       <w:pPr>
+        <w:ind w:firstLine="360"/>
         <w:rPr>
           <w:rFonts w:ascii="Times New Roman" w:eastAsia="Times New Roman" w:hAnsi="Times New Roman" w:cs="Times New Roman"/>
           <w:sz w:val="20"/>
@@ -1268,15 +1301,6 @@
     </w:p>
     <w:p>
       <w:pPr>
-        <w:rPr>
-          <w:rFonts w:ascii="Times New Roman" w:eastAsia="Times New Roman" w:hAnsi="Times New Roman" w:cs="Times New Roman"/>
-          <w:sz w:val="20"/>
-          <w:szCs w:val="20"/>
-        </w:rPr>
-      </w:pPr>
-    </w:p>
-    <w:p>
-      <w:pPr>
         <w:ind w:firstLine="720"/>
         <w:rPr>
           <w:rFonts w:ascii="Times New Roman" w:eastAsia="Times New Roman" w:hAnsi="Times New Roman" w:cs="Times New Roman"/>
@@ -1426,15 +1450,15 @@
           <w:sz w:val="20"/>
           <w:szCs w:val="20"/>
         </w:rPr>
-        <w:t xml:space="preserve"> media </w:t>
-      </w:r>
-      <w:r>
-        <w:rPr>
-          <w:rFonts w:ascii="Times New Roman" w:eastAsia="Times New Roman" w:hAnsi="Times New Roman" w:cs="Times New Roman"/>
-          <w:sz w:val="20"/>
-          <w:szCs w:val="20"/>
-        </w:rPr>
-        <w:t>distribution.  Regardless of the politics surrounding that shift, it certainly has been effective: a 2018 Gallup poll found that “76% of Americans see, read or hear about Trump's tweets” [</w:t>
+        <w:t xml:space="preserve"> media distribution.  Regardless of the politics surrounding </w:t>
+      </w:r>
+      <w:r>
+        <w:rPr>
+          <w:rFonts w:ascii="Times New Roman" w:eastAsia="Times New Roman" w:hAnsi="Times New Roman" w:cs="Times New Roman"/>
+          <w:sz w:val="20"/>
+          <w:szCs w:val="20"/>
+        </w:rPr>
+        <w:t>that shift, it certainly has been effective: a 2018 Gallup poll found that “76% of Americans see, read or hear about Trump's tweets” [</w:t>
       </w:r>
       <w:r>
         <w:rPr>
@@ -1468,7 +1492,7 @@
           <w:sz w:val="20"/>
           <w:szCs w:val="20"/>
         </w:rPr>
-        <w:t>In order to decide whether information is true, we must first set a standard for what truth is. Propositional logic follows is concerned with determining whether a proposition, or some type of combination of such propositions, holds a truth value: true or not true. In binary this can be expressed through 0 (false) and 1 (true). However, not all sentences contain such propositions which can be clearly quantified as true or false. Null, or unknown, is the third truth value which can be used in our quest to fact check statements. Something which is unknown could be either true or false [1]</w:t>
+        <w:t>In order to decide whether information is true, we must first set a standard for what truth is. Propositional logic is concerned with determining whether a proposition, or some type of combination of such propositions, holds a truth value: true or not true. In binary this can be expressed through 0 (false) and 1 (true). However, not all sentences contain such propositions which can be clearly quantified as true or false. Null, or unknown, is the third truth value which can be used in our quest to fact check statements. Something which is unknown could be either true or false [1]</w:t>
       </w:r>
       <w:r>
         <w:rPr>
@@ -1484,7 +1508,25 @@
           <w:sz w:val="20"/>
           <w:szCs w:val="20"/>
         </w:rPr>
-        <w:t xml:space="preserve"> Truth can also be quantified. The concept behind a confidence interval is predicting the value of an entire population based upon the results of a sample set. Polling is an </w:t>
+        <w:t xml:space="preserve"> </w:t>
+      </w:r>
+    </w:p>
+    <w:p>
+      <w:pPr>
+        <w:ind w:firstLine="720"/>
+        <w:rPr>
+          <w:rFonts w:ascii="Times New Roman" w:eastAsia="Times New Roman" w:hAnsi="Times New Roman" w:cs="Times New Roman"/>
+          <w:sz w:val="20"/>
+          <w:szCs w:val="20"/>
+        </w:rPr>
+      </w:pPr>
+      <w:r>
+        <w:rPr>
+          <w:rFonts w:ascii="Times New Roman" w:eastAsia="Times New Roman" w:hAnsi="Times New Roman" w:cs="Times New Roman"/>
+          <w:sz w:val="20"/>
+          <w:szCs w:val="20"/>
+        </w:rPr>
+        <w:t xml:space="preserve">Truth can also be quantified. The concept behind a confidence interval is predicting the value of an entire population based upon the results of a sample set. Polling is an excellent example of this </w:t>
       </w:r>
       <w:r>
         <w:rPr>
@@ -1493,15 +1535,639 @@
           <w:szCs w:val="20"/>
         </w:rPr>
         <w:lastRenderedPageBreak/>
-        <w:t>excellent example of this concept. When a poll is run through an institution such as Gallup, data on a subset of an entire population is gathered. From this subset, statisticians attempt to draw conclusions on that population, accompanied by a confidence interval to account for margin of error.</w:t>
-      </w:r>
-      <w:r>
-        <w:rPr>
-          <w:rFonts w:ascii="Times New Roman" w:eastAsia="Times New Roman" w:hAnsi="Times New Roman" w:cs="Times New Roman"/>
-          <w:sz w:val="20"/>
-          <w:szCs w:val="20"/>
-        </w:rPr>
-        <w:t xml:space="preserve"> Even that data, however, is rarely concerned with the truthfulness of something, but instead upon opinions – something hard to scientifically quantify outside the scope of that </w:t>
+        <w:t>concept. When a poll is run through an institution such as Gallup, data on a subset of an entire population is gathered. From this subset, statisticians attempt to draw conclusions on that population, accompanied by a confidence interval to account for margin of error.</w:t>
+      </w:r>
+      <w:r>
+        <w:rPr>
+          <w:rFonts w:ascii="Times New Roman" w:eastAsia="Times New Roman" w:hAnsi="Times New Roman" w:cs="Times New Roman"/>
+          <w:sz w:val="20"/>
+          <w:szCs w:val="20"/>
+        </w:rPr>
+        <w:t xml:space="preserve"> Even that data, however, is rarely concerned with the truthfulness of something, but instead upon opinions – something hard to scientifically quantify outside the scope of that particular poll.   </w:t>
+      </w:r>
+      <w:r>
+        <w:rPr>
+          <w:rFonts w:ascii="Times New Roman" w:eastAsia="Times New Roman" w:hAnsi="Times New Roman" w:cs="Times New Roman"/>
+          <w:sz w:val="20"/>
+          <w:szCs w:val="20"/>
+        </w:rPr>
+        <w:t>The aim of this project is to establish a means of rating candidates according to an absolute scale of truthfulness so voters can be more informed when they make a decision in the overcrowded 2020 primary elections and then the Presidential election.</w:t>
+      </w:r>
+    </w:p>
+    <w:p>
+      <w:pPr>
+        <w:ind w:firstLine="720"/>
+        <w:rPr>
+          <w:rFonts w:ascii="Times New Roman" w:eastAsia="Times New Roman" w:hAnsi="Times New Roman" w:cs="Times New Roman"/>
+          <w:sz w:val="20"/>
+          <w:szCs w:val="20"/>
+        </w:rPr>
+      </w:pPr>
+    </w:p>
+    <w:p>
+      <w:pPr>
+        <w:pStyle w:val="ListParagraph"/>
+        <w:numPr>
+          <w:ilvl w:val="0"/>
+          <w:numId w:val="1"/>
+        </w:numPr>
+        <w:rPr>
+          <w:rFonts w:ascii="Times New Roman" w:eastAsia="Times New Roman" w:hAnsi="Times New Roman" w:cs="Times New Roman"/>
+          <w:b/>
+          <w:sz w:val="20"/>
+          <w:szCs w:val="20"/>
+        </w:rPr>
+      </w:pPr>
+      <w:r>
+        <w:rPr>
+          <w:rFonts w:ascii="Times New Roman" w:eastAsia="Times New Roman" w:hAnsi="Times New Roman" w:cs="Times New Roman"/>
+          <w:b/>
+          <w:sz w:val="20"/>
+          <w:szCs w:val="20"/>
+        </w:rPr>
+        <w:t>Methods</w:t>
+      </w:r>
+    </w:p>
+    <w:p>
+      <w:pPr>
+        <w:ind w:firstLine="360"/>
+        <w:rPr>
+          <w:rFonts w:ascii="Times New Roman" w:eastAsia="Times New Roman" w:hAnsi="Times New Roman" w:cs="Times New Roman"/>
+          <w:sz w:val="20"/>
+          <w:szCs w:val="20"/>
+        </w:rPr>
+      </w:pPr>
+      <w:r>
+        <w:rPr>
+          <w:rFonts w:ascii="Times New Roman" w:eastAsia="Times New Roman" w:hAnsi="Times New Roman" w:cs="Times New Roman"/>
+          <w:sz w:val="20"/>
+          <w:szCs w:val="20"/>
+        </w:rPr>
+        <w:t xml:space="preserve">As of this moment 21 </w:t>
+      </w:r>
+      <w:r>
+        <w:rPr>
+          <w:rFonts w:ascii="Times New Roman" w:eastAsia="Times New Roman" w:hAnsi="Times New Roman" w:cs="Times New Roman"/>
+          <w:sz w:val="20"/>
+          <w:szCs w:val="20"/>
+        </w:rPr>
+        <w:t>candidates</w:t>
+      </w:r>
+      <w:r>
+        <w:rPr>
+          <w:rFonts w:ascii="Times New Roman" w:eastAsia="Times New Roman" w:hAnsi="Times New Roman" w:cs="Times New Roman"/>
+          <w:sz w:val="20"/>
+          <w:szCs w:val="20"/>
+        </w:rPr>
+        <w:t xml:space="preserve"> have announced</w:t>
+      </w:r>
+      <w:r>
+        <w:rPr>
+          <w:rFonts w:ascii="Times New Roman" w:eastAsia="Times New Roman" w:hAnsi="Times New Roman" w:cs="Times New Roman"/>
+          <w:sz w:val="20"/>
+          <w:szCs w:val="20"/>
+        </w:rPr>
+        <w:t xml:space="preserve"> or are extremely likely to announce</w:t>
+      </w:r>
+      <w:r>
+        <w:rPr>
+          <w:rFonts w:ascii="Times New Roman" w:eastAsia="Times New Roman" w:hAnsi="Times New Roman" w:cs="Times New Roman"/>
+          <w:sz w:val="20"/>
+          <w:szCs w:val="20"/>
+        </w:rPr>
+        <w:t xml:space="preserve"> plans to run for president in 2020: 19 Democrats and 2 Republicans. With the Iowa caucuses being nearly nine months away, we could even expect a few more </w:t>
+      </w:r>
+      <w:r>
+        <w:rPr>
+          <w:rFonts w:ascii="Times New Roman" w:eastAsia="Times New Roman" w:hAnsi="Times New Roman" w:cs="Times New Roman"/>
+          <w:sz w:val="20"/>
+          <w:szCs w:val="20"/>
+        </w:rPr>
+        <w:t>people</w:t>
+      </w:r>
+      <w:r>
+        <w:rPr>
+          <w:rFonts w:ascii="Times New Roman" w:eastAsia="Times New Roman" w:hAnsi="Times New Roman" w:cs="Times New Roman"/>
+          <w:sz w:val="20"/>
+          <w:szCs w:val="20"/>
+        </w:rPr>
+        <w:t xml:space="preserve"> to throw their hat into the ring. All 21 of these candidates have official twitter accounts which they use to communicate with the public. As noted in the introduction, social media can often be a more effective tool at spreading information compared to TV interviews or press conferences, making it a strategic necessity for a candidate for public office. On the social media platform of Twitter there are, on average, 500 million tweets per day</w:t>
+      </w:r>
+      <w:r>
+        <w:rPr>
+          <w:rFonts w:ascii="Times New Roman" w:eastAsia="Times New Roman" w:hAnsi="Times New Roman" w:cs="Times New Roman"/>
+          <w:sz w:val="20"/>
+          <w:szCs w:val="20"/>
+        </w:rPr>
+        <w:t xml:space="preserve"> </w:t>
+      </w:r>
+      <w:r>
+        <w:rPr>
+          <w:rFonts w:ascii="Times New Roman" w:eastAsia="Times New Roman" w:hAnsi="Times New Roman" w:cs="Times New Roman"/>
+          <w:sz w:val="20"/>
+          <w:szCs w:val="20"/>
+        </w:rPr>
+        <w:t>[</w:t>
+      </w:r>
+      <w:r>
+        <w:rPr>
+          <w:rFonts w:ascii="Times New Roman" w:eastAsia="Times New Roman" w:hAnsi="Times New Roman" w:cs="Times New Roman"/>
+          <w:sz w:val="20"/>
+          <w:szCs w:val="20"/>
+        </w:rPr>
+        <w:t>5</w:t>
+      </w:r>
+      <w:r>
+        <w:rPr>
+          <w:rFonts w:ascii="Times New Roman" w:eastAsia="Times New Roman" w:hAnsi="Times New Roman" w:cs="Times New Roman"/>
+          <w:sz w:val="20"/>
+          <w:szCs w:val="20"/>
+        </w:rPr>
+        <w:t>]</w:t>
+      </w:r>
+      <w:r>
+        <w:rPr>
+          <w:rFonts w:ascii="Times New Roman" w:eastAsia="Times New Roman" w:hAnsi="Times New Roman" w:cs="Times New Roman"/>
+          <w:sz w:val="20"/>
+          <w:szCs w:val="20"/>
+        </w:rPr>
+        <w:t>.</w:t>
+      </w:r>
+      <w:r>
+        <w:rPr>
+          <w:rFonts w:ascii="Times New Roman" w:eastAsia="Times New Roman" w:hAnsi="Times New Roman" w:cs="Times New Roman"/>
+          <w:sz w:val="20"/>
+          <w:szCs w:val="20"/>
+        </w:rPr>
+        <w:t xml:space="preserve"> Due to comprehensive usage of Twitter by the candidates and </w:t>
+      </w:r>
+      <w:r>
+        <w:rPr>
+          <w:rFonts w:ascii="Times New Roman" w:eastAsia="Times New Roman" w:hAnsi="Times New Roman" w:cs="Times New Roman"/>
+          <w:sz w:val="20"/>
+          <w:szCs w:val="20"/>
+        </w:rPr>
+        <w:t xml:space="preserve">the </w:t>
+      </w:r>
+      <w:r>
+        <w:rPr>
+          <w:rFonts w:ascii="Times New Roman" w:eastAsia="Times New Roman" w:hAnsi="Times New Roman" w:cs="Times New Roman"/>
+          <w:sz w:val="20"/>
+          <w:szCs w:val="20"/>
+        </w:rPr>
+        <w:t>open-to-public nature of each candidates’ handle, Twitter was deemed to be the best resource of data to test our algorithm on.</w:t>
+      </w:r>
+    </w:p>
+    <w:p>
+      <w:pPr>
+        <w:ind w:firstLine="360"/>
+        <w:rPr>
+          <w:rFonts w:ascii="Times New Roman" w:eastAsia="Times New Roman" w:hAnsi="Times New Roman" w:cs="Times New Roman"/>
+          <w:sz w:val="20"/>
+          <w:szCs w:val="20"/>
+        </w:rPr>
+      </w:pPr>
+      <w:r>
+        <w:rPr>
+          <w:rFonts w:ascii="Times New Roman" w:eastAsia="Times New Roman" w:hAnsi="Times New Roman" w:cs="Times New Roman"/>
+          <w:sz w:val="20"/>
+          <w:szCs w:val="20"/>
+        </w:rPr>
+        <w:t xml:space="preserve"> </w:t>
+      </w:r>
+    </w:p>
+    <w:p>
+      <w:pPr>
+        <w:rPr>
+          <w:rFonts w:ascii="Times New Roman" w:eastAsia="Times New Roman" w:hAnsi="Times New Roman" w:cs="Times New Roman"/>
+          <w:sz w:val="20"/>
+          <w:szCs w:val="20"/>
+        </w:rPr>
+      </w:pPr>
+      <w:r>
+        <w:rPr>
+          <w:rFonts w:ascii="Times New Roman" w:eastAsia="Times New Roman" w:hAnsi="Times New Roman" w:cs="Times New Roman"/>
+          <w:sz w:val="20"/>
+          <w:szCs w:val="20"/>
+        </w:rPr>
+        <w:t>The Data:</w:t>
+      </w:r>
+    </w:p>
+    <w:p>
+      <w:pPr>
+        <w:ind w:firstLine="720"/>
+        <w:rPr>
+          <w:rFonts w:ascii="Times New Roman" w:eastAsia="Times New Roman" w:hAnsi="Times New Roman" w:cs="Times New Roman"/>
+          <w:sz w:val="20"/>
+          <w:szCs w:val="20"/>
+        </w:rPr>
+      </w:pPr>
+      <w:r>
+        <w:rPr>
+          <w:rFonts w:ascii="Times New Roman" w:eastAsia="Times New Roman" w:hAnsi="Times New Roman" w:cs="Times New Roman"/>
+          <w:sz w:val="20"/>
+          <w:szCs w:val="20"/>
+        </w:rPr>
+        <w:t xml:space="preserve">To test our machine learning algorithm, we will assemble our own dataset consisting of the tweets which these 21 </w:t>
+      </w:r>
+      <w:r>
+        <w:rPr>
+          <w:rFonts w:ascii="Times New Roman" w:eastAsia="Times New Roman" w:hAnsi="Times New Roman" w:cs="Times New Roman"/>
+          <w:sz w:val="20"/>
+          <w:szCs w:val="20"/>
+        </w:rPr>
+        <w:t>candidates</w:t>
+      </w:r>
+      <w:r>
+        <w:rPr>
+          <w:rFonts w:ascii="Times New Roman" w:eastAsia="Times New Roman" w:hAnsi="Times New Roman" w:cs="Times New Roman"/>
+          <w:sz w:val="20"/>
+          <w:szCs w:val="20"/>
+        </w:rPr>
+        <w:t xml:space="preserve"> have published. To gather this data, we first acquired approval from Twitter to use Twitter Developer’s API. There was a wait time between the point which we requested access and gained access: the purpose of this overlay was cited as a security concern. “Twitter also emphasized it was publicizing its data so third-party research and analysis could be made. ‘We are making this data available with the goal of encouraging open research and investigation of these behaviors from researchers and academics around the world. This is </w:t>
+      </w:r>
+      <w:r>
+        <w:rPr>
+          <w:rFonts w:ascii="Times New Roman" w:eastAsia="Times New Roman" w:hAnsi="Times New Roman" w:cs="Times New Roman"/>
+          <w:sz w:val="20"/>
+          <w:szCs w:val="20"/>
+        </w:rPr>
+        <w:t>the continuation of our overarching mission to serve the public conversation</w:t>
+      </w:r>
+      <w:r>
+        <w:rPr>
+          <w:rFonts w:ascii="Times New Roman" w:eastAsia="Times New Roman" w:hAnsi="Times New Roman" w:cs="Times New Roman"/>
+          <w:sz w:val="20"/>
+          <w:szCs w:val="20"/>
+        </w:rPr>
+        <w:t>’” [</w:t>
+      </w:r>
+      <w:r>
+        <w:rPr>
+          <w:rFonts w:ascii="Times New Roman" w:eastAsia="Times New Roman" w:hAnsi="Times New Roman" w:cs="Times New Roman"/>
+          <w:sz w:val="20"/>
+          <w:szCs w:val="20"/>
+        </w:rPr>
+        <w:t>6</w:t>
+      </w:r>
+      <w:r>
+        <w:rPr>
+          <w:rFonts w:ascii="Times New Roman" w:eastAsia="Times New Roman" w:hAnsi="Times New Roman" w:cs="Times New Roman"/>
+          <w:sz w:val="20"/>
+          <w:szCs w:val="20"/>
+        </w:rPr>
+        <w:t>]</w:t>
+      </w:r>
+      <w:r>
+        <w:rPr>
+          <w:rFonts w:ascii="Times New Roman" w:eastAsia="Times New Roman" w:hAnsi="Times New Roman" w:cs="Times New Roman"/>
+          <w:sz w:val="20"/>
+          <w:szCs w:val="20"/>
+        </w:rPr>
+        <w:t>.</w:t>
+      </w:r>
+      <w:r>
+        <w:rPr>
+          <w:rFonts w:ascii="Times New Roman" w:eastAsia="Times New Roman" w:hAnsi="Times New Roman" w:cs="Times New Roman"/>
+          <w:sz w:val="20"/>
+          <w:szCs w:val="20"/>
+        </w:rPr>
+        <w:t xml:space="preserve"> Although Twitter bots is not the exact subject of the report, they are a contributing factor to the extensive research and public debate over fact-checking algorithms. The purpose of the extensive security protecting Twitter’s platform happens to be a cause of our research into AI fact checking: if Twitter can accurately recognize misleading statements, it has a better chance of removing </w:t>
+      </w:r>
+      <w:r>
+        <w:rPr>
+          <w:rFonts w:ascii="Times New Roman" w:eastAsia="Times New Roman" w:hAnsi="Times New Roman" w:cs="Times New Roman"/>
+          <w:sz w:val="20"/>
+          <w:szCs w:val="20"/>
+        </w:rPr>
+        <w:t xml:space="preserve">potentially harmful </w:t>
+      </w:r>
+      <w:r>
+        <w:rPr>
+          <w:rFonts w:ascii="Times New Roman" w:eastAsia="Times New Roman" w:hAnsi="Times New Roman" w:cs="Times New Roman"/>
+          <w:sz w:val="20"/>
+          <w:szCs w:val="20"/>
+        </w:rPr>
+        <w:t xml:space="preserve">viral accounts before </w:t>
+      </w:r>
+      <w:r>
+        <w:rPr>
+          <w:rFonts w:ascii="Times New Roman" w:eastAsia="Times New Roman" w:hAnsi="Times New Roman" w:cs="Times New Roman"/>
+          <w:sz w:val="20"/>
+          <w:szCs w:val="20"/>
+        </w:rPr>
+        <w:t xml:space="preserve">they become </w:t>
+      </w:r>
+      <w:proofErr w:type="spellStart"/>
+      <w:r>
+        <w:rPr>
+          <w:rFonts w:ascii="Times New Roman" w:eastAsia="Times New Roman" w:hAnsi="Times New Roman" w:cs="Times New Roman"/>
+          <w:sz w:val="20"/>
+          <w:szCs w:val="20"/>
+        </w:rPr>
+        <w:t>apart</w:t>
+      </w:r>
+      <w:proofErr w:type="spellEnd"/>
+      <w:r>
+        <w:rPr>
+          <w:rFonts w:ascii="Times New Roman" w:eastAsia="Times New Roman" w:hAnsi="Times New Roman" w:cs="Times New Roman"/>
+          <w:sz w:val="20"/>
+          <w:szCs w:val="20"/>
+        </w:rPr>
+        <w:t xml:space="preserve"> of the</w:t>
+      </w:r>
+      <w:r>
+        <w:rPr>
+          <w:rFonts w:ascii="Times New Roman" w:eastAsia="Times New Roman" w:hAnsi="Times New Roman" w:cs="Times New Roman"/>
+          <w:sz w:val="20"/>
+          <w:szCs w:val="20"/>
+        </w:rPr>
+        <w:t xml:space="preserve"> community as a whole. Following approval from Twitter Development, we received Customer and Access keys, passwords which allowed our code based around </w:t>
+      </w:r>
+      <w:proofErr w:type="spellStart"/>
+      <w:r>
+        <w:rPr>
+          <w:rFonts w:ascii="Times New Roman" w:eastAsia="Times New Roman" w:hAnsi="Times New Roman" w:cs="Times New Roman"/>
+          <w:sz w:val="20"/>
+          <w:szCs w:val="20"/>
+        </w:rPr>
+        <w:t>Tweepy</w:t>
+      </w:r>
+      <w:proofErr w:type="spellEnd"/>
+      <w:r>
+        <w:rPr>
+          <w:rFonts w:ascii="Times New Roman" w:eastAsia="Times New Roman" w:hAnsi="Times New Roman" w:cs="Times New Roman"/>
+          <w:sz w:val="20"/>
+          <w:szCs w:val="20"/>
+        </w:rPr>
+        <w:t xml:space="preserve"> to operate.  </w:t>
+      </w:r>
+    </w:p>
+    <w:p>
+      <w:pPr>
+        <w:ind w:firstLine="720"/>
+        <w:rPr>
+          <w:rFonts w:ascii="Times New Roman" w:eastAsia="Times New Roman" w:hAnsi="Times New Roman" w:cs="Times New Roman"/>
+          <w:sz w:val="20"/>
+          <w:szCs w:val="20"/>
+        </w:rPr>
+      </w:pPr>
+      <w:r>
+        <w:rPr>
+          <w:rFonts w:ascii="Times New Roman" w:eastAsia="Times New Roman" w:hAnsi="Times New Roman" w:cs="Times New Roman"/>
+          <w:sz w:val="20"/>
+          <w:szCs w:val="20"/>
+        </w:rPr>
+        <w:t xml:space="preserve">We then developed code using Python 3.0 and the </w:t>
+      </w:r>
+      <w:proofErr w:type="spellStart"/>
+      <w:r>
+        <w:rPr>
+          <w:rFonts w:ascii="Times New Roman" w:eastAsia="Times New Roman" w:hAnsi="Times New Roman" w:cs="Times New Roman"/>
+          <w:sz w:val="20"/>
+          <w:szCs w:val="20"/>
+        </w:rPr>
+        <w:t>Tweepy</w:t>
+      </w:r>
+      <w:proofErr w:type="spellEnd"/>
+      <w:r>
+        <w:rPr>
+          <w:rFonts w:ascii="Times New Roman" w:eastAsia="Times New Roman" w:hAnsi="Times New Roman" w:cs="Times New Roman"/>
+          <w:sz w:val="20"/>
+          <w:szCs w:val="20"/>
+        </w:rPr>
+        <w:t xml:space="preserve"> package. Using </w:t>
+      </w:r>
+      <w:proofErr w:type="spellStart"/>
+      <w:r>
+        <w:rPr>
+          <w:rFonts w:ascii="Times New Roman" w:eastAsia="Times New Roman" w:hAnsi="Times New Roman" w:cs="Times New Roman"/>
+          <w:sz w:val="20"/>
+          <w:szCs w:val="20"/>
+        </w:rPr>
+        <w:t>Tweepy</w:t>
+      </w:r>
+      <w:proofErr w:type="spellEnd"/>
+      <w:r>
+        <w:rPr>
+          <w:rFonts w:ascii="Times New Roman" w:eastAsia="Times New Roman" w:hAnsi="Times New Roman" w:cs="Times New Roman"/>
+          <w:sz w:val="20"/>
+          <w:szCs w:val="20"/>
+        </w:rPr>
+        <w:t xml:space="preserve">, we gathered the 200 most recent tweets, the maximum allowed by </w:t>
+      </w:r>
+      <w:proofErr w:type="spellStart"/>
+      <w:r>
+        <w:rPr>
+          <w:rFonts w:ascii="Times New Roman" w:eastAsia="Times New Roman" w:hAnsi="Times New Roman" w:cs="Times New Roman"/>
+          <w:sz w:val="20"/>
+          <w:szCs w:val="20"/>
+        </w:rPr>
+        <w:t>Tweepy</w:t>
+      </w:r>
+      <w:proofErr w:type="spellEnd"/>
+      <w:r>
+        <w:rPr>
+          <w:rFonts w:ascii="Times New Roman" w:eastAsia="Times New Roman" w:hAnsi="Times New Roman" w:cs="Times New Roman"/>
+          <w:sz w:val="20"/>
+          <w:szCs w:val="20"/>
+        </w:rPr>
+        <w:t xml:space="preserve"> per call, from each candidate before that number was reduced by data cleaning.  To clean the data, we first eliminated retweets.  Retweets, while sometimes important, were usually links to articles or campaign pictures, and sometimes just images or videos which did not have usable text.  To further clean the data, we eliminated non-Ascii characters using the encode and decode function. We also removed symbols such as hashtags, mentions, dollar signs, and other non-</w:t>
+      </w:r>
+      <w:r>
+        <w:rPr>
+          <w:rFonts w:ascii="Times New Roman" w:eastAsia="Times New Roman" w:hAnsi="Times New Roman" w:cs="Times New Roman"/>
+          <w:sz w:val="20"/>
+          <w:szCs w:val="20"/>
+        </w:rPr>
+        <w:t>E</w:t>
+      </w:r>
+      <w:r>
+        <w:rPr>
+          <w:rFonts w:ascii="Times New Roman" w:eastAsia="Times New Roman" w:hAnsi="Times New Roman" w:cs="Times New Roman"/>
+          <w:sz w:val="20"/>
+          <w:szCs w:val="20"/>
+        </w:rPr>
+        <w:t xml:space="preserve">nglish characters using the replace function because we suspected that those characters could lower the accuracy of our </w:t>
+      </w:r>
+      <w:r>
+        <w:rPr>
+          <w:rFonts w:ascii="Times New Roman" w:eastAsia="Times New Roman" w:hAnsi="Times New Roman" w:cs="Times New Roman"/>
+          <w:sz w:val="20"/>
+          <w:szCs w:val="20"/>
+        </w:rPr>
+        <w:t>neural network testing</w:t>
+      </w:r>
+      <w:r>
+        <w:rPr>
+          <w:rFonts w:ascii="Times New Roman" w:eastAsia="Times New Roman" w:hAnsi="Times New Roman" w:cs="Times New Roman"/>
+          <w:sz w:val="20"/>
+          <w:szCs w:val="20"/>
+        </w:rPr>
+        <w:t xml:space="preserve"> because they rarely appeared in our training set.  The </w:t>
+      </w:r>
+      <w:proofErr w:type="spellStart"/>
+      <w:r>
+        <w:rPr>
+          <w:rFonts w:ascii="Times New Roman" w:eastAsia="Times New Roman" w:hAnsi="Times New Roman" w:cs="Times New Roman"/>
+          <w:sz w:val="20"/>
+          <w:szCs w:val="20"/>
+        </w:rPr>
+        <w:t>Tweepy</w:t>
+      </w:r>
+      <w:proofErr w:type="spellEnd"/>
+      <w:r>
+        <w:rPr>
+          <w:rFonts w:ascii="Times New Roman" w:eastAsia="Times New Roman" w:hAnsi="Times New Roman" w:cs="Times New Roman"/>
+          <w:sz w:val="20"/>
+          <w:szCs w:val="20"/>
+        </w:rPr>
+        <w:t xml:space="preserve"> package also returned the link to the tweet in addition to the tweet itself so those links were also removed using the “</w:t>
+      </w:r>
+      <w:proofErr w:type="spellStart"/>
+      <w:r>
+        <w:rPr>
+          <w:rFonts w:ascii="Times New Roman" w:eastAsia="Times New Roman" w:hAnsi="Times New Roman" w:cs="Times New Roman"/>
+          <w:sz w:val="20"/>
+          <w:szCs w:val="20"/>
+        </w:rPr>
+        <w:t>rfind</w:t>
+      </w:r>
+      <w:proofErr w:type="spellEnd"/>
+      <w:r>
+        <w:rPr>
+          <w:rFonts w:ascii="Times New Roman" w:eastAsia="Times New Roman" w:hAnsi="Times New Roman" w:cs="Times New Roman"/>
+          <w:sz w:val="20"/>
+          <w:szCs w:val="20"/>
+        </w:rPr>
+        <w:t>” command.  In all, from all 21 candidates, we gathered over 3</w:t>
+      </w:r>
+      <w:r>
+        <w:rPr>
+          <w:rFonts w:ascii="Times New Roman" w:eastAsia="Times New Roman" w:hAnsi="Times New Roman" w:cs="Times New Roman"/>
+          <w:sz w:val="20"/>
+          <w:szCs w:val="20"/>
+        </w:rPr>
+        <w:t>25</w:t>
+      </w:r>
+      <w:r>
+        <w:rPr>
+          <w:rFonts w:ascii="Times New Roman" w:eastAsia="Times New Roman" w:hAnsi="Times New Roman" w:cs="Times New Roman"/>
+          <w:sz w:val="20"/>
+          <w:szCs w:val="20"/>
+        </w:rPr>
+        <w:t xml:space="preserve">0 usable tweets.  The data was exported as XLSX files - Excel workbook files.  We originally attempted to export data as CSV files, however, the fact that the tweets themselves would contain commas essential to the understanding of the tweet meant we could not just remove commas. These XLSX files contained a single column containing the tweet and the files were named with the twitter handle of the candidate.  These files were then used to test our machine learning algorithm. </w:t>
+      </w:r>
+    </w:p>
+    <w:p>
+      <w:pPr>
+        <w:rPr>
+          <w:rFonts w:ascii="Times New Roman" w:eastAsia="Times New Roman" w:hAnsi="Times New Roman" w:cs="Times New Roman"/>
+          <w:sz w:val="20"/>
+          <w:szCs w:val="20"/>
+        </w:rPr>
+      </w:pPr>
+    </w:p>
+    <w:p>
+      <w:pPr>
+        <w:rPr>
+          <w:rFonts w:ascii="Times New Roman" w:eastAsia="Times New Roman" w:hAnsi="Times New Roman" w:cs="Times New Roman"/>
+          <w:sz w:val="20"/>
+          <w:szCs w:val="20"/>
+        </w:rPr>
+      </w:pPr>
+      <w:r>
+        <w:rPr>
+          <w:rFonts w:ascii="Times New Roman" w:eastAsia="Times New Roman" w:hAnsi="Times New Roman" w:cs="Times New Roman"/>
+          <w:sz w:val="20"/>
+          <w:szCs w:val="20"/>
+        </w:rPr>
+        <w:t xml:space="preserve">Building </w:t>
+      </w:r>
+      <w:r>
+        <w:rPr>
+          <w:rFonts w:ascii="Times New Roman" w:eastAsia="Times New Roman" w:hAnsi="Times New Roman" w:cs="Times New Roman"/>
+          <w:sz w:val="20"/>
+          <w:szCs w:val="20"/>
+        </w:rPr>
+        <w:t>he Algorithm:</w:t>
+      </w:r>
+    </w:p>
+    <w:p>
+      <w:pPr>
+        <w:ind w:firstLine="720"/>
+        <w:rPr>
+          <w:rFonts w:ascii="Times New Roman" w:eastAsia="Times New Roman" w:hAnsi="Times New Roman" w:cs="Times New Roman"/>
+          <w:sz w:val="20"/>
+          <w:szCs w:val="20"/>
+        </w:rPr>
+      </w:pPr>
+      <w:r>
+        <w:rPr>
+          <w:rFonts w:ascii="Times New Roman" w:eastAsia="Times New Roman" w:hAnsi="Times New Roman" w:cs="Times New Roman"/>
+          <w:sz w:val="20"/>
+          <w:szCs w:val="20"/>
+        </w:rPr>
+        <w:t xml:space="preserve">To train our algorithm, we turned to existing fact checking data sets such as the one created by </w:t>
+      </w:r>
+      <w:r>
+        <w:rPr>
+          <w:rFonts w:ascii="Times New Roman" w:eastAsia="Times New Roman" w:hAnsi="Times New Roman" w:cs="Times New Roman"/>
+          <w:sz w:val="20"/>
+          <w:szCs w:val="20"/>
+        </w:rPr>
+        <w:lastRenderedPageBreak/>
+        <w:t>William Yang Wang</w:t>
+      </w:r>
+      <w:r>
+        <w:rPr>
+          <w:rFonts w:ascii="Times New Roman" w:eastAsia="Times New Roman" w:hAnsi="Times New Roman" w:cs="Times New Roman"/>
+          <w:sz w:val="20"/>
+          <w:szCs w:val="20"/>
+        </w:rPr>
+        <w:t xml:space="preserve"> [11]</w:t>
+      </w:r>
+      <w:r>
+        <w:rPr>
+          <w:rFonts w:ascii="Times New Roman" w:eastAsia="Times New Roman" w:hAnsi="Times New Roman" w:cs="Times New Roman"/>
+          <w:sz w:val="20"/>
+          <w:szCs w:val="20"/>
+        </w:rPr>
+        <w:t xml:space="preserve">.  Wang used the now defunct </w:t>
+      </w:r>
+      <w:proofErr w:type="spellStart"/>
+      <w:r>
+        <w:rPr>
+          <w:rFonts w:ascii="Times New Roman" w:eastAsia="Times New Roman" w:hAnsi="Times New Roman" w:cs="Times New Roman"/>
+          <w:sz w:val="20"/>
+          <w:szCs w:val="20"/>
+        </w:rPr>
+        <w:t>Politifact</w:t>
+      </w:r>
+      <w:proofErr w:type="spellEnd"/>
+      <w:r>
+        <w:rPr>
+          <w:rFonts w:ascii="Times New Roman" w:eastAsia="Times New Roman" w:hAnsi="Times New Roman" w:cs="Times New Roman"/>
+          <w:sz w:val="20"/>
+          <w:szCs w:val="20"/>
+        </w:rPr>
+        <w:t xml:space="preserve"> API to fact check a series of political statements made on social media, television, radio, and other mediums and assign a truthfulness score ranging from “Pants on Fire”, the most untrue statement, </w:t>
+      </w:r>
+      <w:r>
+        <w:rPr>
+          <w:rFonts w:ascii="Times New Roman" w:eastAsia="Times New Roman" w:hAnsi="Times New Roman" w:cs="Times New Roman"/>
+          <w:sz w:val="20"/>
+          <w:szCs w:val="20"/>
+        </w:rPr>
+        <w:t>to</w:t>
+      </w:r>
+      <w:r>
+        <w:rPr>
+          <w:rFonts w:ascii="Times New Roman" w:eastAsia="Times New Roman" w:hAnsi="Times New Roman" w:cs="Times New Roman"/>
+          <w:sz w:val="20"/>
+          <w:szCs w:val="20"/>
+        </w:rPr>
+        <w:t xml:space="preserve"> “true”, a completely true statement. Wang’s dataset is the most extensive dataset analyzing the truthfulness of claims and contains over 12.8 thousand entries. Using </w:t>
       </w:r>
       <w:proofErr w:type="gramStart"/>
       <w:r>
@@ -1510,7 +2176,7 @@
           <w:sz w:val="20"/>
           <w:szCs w:val="20"/>
         </w:rPr>
-        <w:t>particular poll</w:t>
+        <w:t>techniques</w:t>
       </w:r>
       <w:proofErr w:type="gramEnd"/>
       <w:r>
@@ -1519,15 +2185,33 @@
           <w:sz w:val="20"/>
           <w:szCs w:val="20"/>
         </w:rPr>
-        <w:t xml:space="preserve">.   </w:t>
-      </w:r>
-      <w:r>
-        <w:rPr>
-          <w:rFonts w:ascii="Times New Roman" w:eastAsia="Times New Roman" w:hAnsi="Times New Roman" w:cs="Times New Roman"/>
-          <w:sz w:val="20"/>
-          <w:szCs w:val="20"/>
-        </w:rPr>
-        <w:t xml:space="preserve">The aim of this project is to establish a means of rating candidates according to an absolute scale of truthfulness so voters can be more informed when they </w:t>
+        <w:t xml:space="preserve"> we discussed in class and practiced in our lab assignments, we manipulated the data to use on our machine learning algorithm. The first thing we did was to read Wang’s data into python as a </w:t>
+      </w:r>
+      <w:proofErr w:type="spellStart"/>
+      <w:r>
+        <w:rPr>
+          <w:rFonts w:ascii="Times New Roman" w:eastAsia="Times New Roman" w:hAnsi="Times New Roman" w:cs="Times New Roman"/>
+          <w:sz w:val="20"/>
+          <w:szCs w:val="20"/>
+        </w:rPr>
+        <w:t>D</w:t>
+      </w:r>
+      <w:r>
+        <w:rPr>
+          <w:rFonts w:ascii="Times New Roman" w:eastAsia="Times New Roman" w:hAnsi="Times New Roman" w:cs="Times New Roman"/>
+          <w:sz w:val="20"/>
+          <w:szCs w:val="20"/>
+        </w:rPr>
+        <w:t>ataframe</w:t>
+      </w:r>
+      <w:proofErr w:type="spellEnd"/>
+      <w:r>
+        <w:rPr>
+          <w:rFonts w:ascii="Times New Roman" w:eastAsia="Times New Roman" w:hAnsi="Times New Roman" w:cs="Times New Roman"/>
+          <w:sz w:val="20"/>
+          <w:szCs w:val="20"/>
+        </w:rPr>
+        <w:t>. We split this data into two columns: “Validity” and “Comment”. Validity represented the truthfulness, we took Wang’s scoring of “pants-on-fire”, “false”, “barely-true”, “mostly-true”, and “true” into a number 0-5 and set this as the y-training set. The actual comment as a string which we converted into TF-</w:t>
       </w:r>
       <w:proofErr w:type="gramStart"/>
       <w:r>
@@ -1536,42 +2220,200 @@
           <w:sz w:val="20"/>
           <w:szCs w:val="20"/>
         </w:rPr>
-        <w:t>make a decision</w:t>
+        <w:t>IDF(</w:t>
       </w:r>
       <w:proofErr w:type="gramEnd"/>
       <w:r>
         <w:rPr>
           <w:rFonts w:ascii="Times New Roman" w:eastAsia="Times New Roman" w:hAnsi="Times New Roman" w:cs="Times New Roman"/>
-          <w:sz w:val="20"/>
-          <w:szCs w:val="20"/>
-        </w:rPr>
-        <w:t xml:space="preserve"> in the overcrowded 2020 primary elections and then the Presidential election.</w:t>
-      </w:r>
-    </w:p>
-    <w:p>
-      <w:pPr>
-        <w:rPr>
-          <w:rFonts w:ascii="Times New Roman" w:eastAsia="Times New Roman" w:hAnsi="Times New Roman" w:cs="Times New Roman"/>
-          <w:sz w:val="20"/>
-          <w:szCs w:val="20"/>
-        </w:rPr>
-      </w:pPr>
-    </w:p>
-    <w:p>
-      <w:pPr>
-        <w:rPr>
-          <w:rFonts w:ascii="Times New Roman" w:eastAsia="Times New Roman" w:hAnsi="Times New Roman" w:cs="Times New Roman"/>
-          <w:sz w:val="20"/>
-          <w:szCs w:val="20"/>
-        </w:rPr>
-      </w:pPr>
-      <w:r>
-        <w:rPr>
-          <w:rFonts w:ascii="Times New Roman" w:eastAsia="Times New Roman" w:hAnsi="Times New Roman" w:cs="Times New Roman"/>
-          <w:sz w:val="20"/>
-          <w:szCs w:val="20"/>
-        </w:rPr>
-        <w:t>The Data:</w:t>
+          <w:color w:val="222222"/>
+          <w:sz w:val="20"/>
+          <w:szCs w:val="20"/>
+          <w:highlight w:val="white"/>
+        </w:rPr>
+        <w:t>term frequency–inverse document frequency), which is a numerical representation of the sentences,</w:t>
+      </w:r>
+      <w:r>
+        <w:rPr>
+          <w:rFonts w:ascii="Times New Roman" w:eastAsia="Times New Roman" w:hAnsi="Times New Roman" w:cs="Times New Roman"/>
+          <w:sz w:val="20"/>
+          <w:szCs w:val="20"/>
+        </w:rPr>
+        <w:t xml:space="preserve"> and set this equal to the x-training set. These two training sets were then fed to our </w:t>
+      </w:r>
+      <w:r>
+        <w:rPr>
+          <w:rFonts w:ascii="Times New Roman" w:eastAsia="Times New Roman" w:hAnsi="Times New Roman" w:cs="Times New Roman"/>
+          <w:sz w:val="20"/>
+          <w:szCs w:val="20"/>
+        </w:rPr>
+        <w:t>neural network</w:t>
+      </w:r>
+      <w:r>
+        <w:rPr>
+          <w:rFonts w:ascii="Times New Roman" w:eastAsia="Times New Roman" w:hAnsi="Times New Roman" w:cs="Times New Roman"/>
+          <w:sz w:val="20"/>
+          <w:szCs w:val="20"/>
+        </w:rPr>
+        <w:t xml:space="preserve">. For the algorithm, we developed a pretty simple neural network model using Google’s machine learning libraries </w:t>
+      </w:r>
+      <w:proofErr w:type="spellStart"/>
+      <w:r>
+        <w:rPr>
+          <w:rFonts w:ascii="Times New Roman" w:eastAsia="Times New Roman" w:hAnsi="Times New Roman" w:cs="Times New Roman"/>
+          <w:sz w:val="20"/>
+          <w:szCs w:val="20"/>
+        </w:rPr>
+        <w:t>Keras</w:t>
+      </w:r>
+      <w:proofErr w:type="spellEnd"/>
+      <w:r>
+        <w:rPr>
+          <w:rFonts w:ascii="Times New Roman" w:eastAsia="Times New Roman" w:hAnsi="Times New Roman" w:cs="Times New Roman"/>
+          <w:sz w:val="20"/>
+          <w:szCs w:val="20"/>
+        </w:rPr>
+        <w:t xml:space="preserve"> and </w:t>
+      </w:r>
+      <w:proofErr w:type="spellStart"/>
+      <w:r>
+        <w:rPr>
+          <w:rFonts w:ascii="Times New Roman" w:eastAsia="Times New Roman" w:hAnsi="Times New Roman" w:cs="Times New Roman"/>
+          <w:sz w:val="20"/>
+          <w:szCs w:val="20"/>
+        </w:rPr>
+        <w:t>Tensorflow</w:t>
+      </w:r>
+      <w:proofErr w:type="spellEnd"/>
+      <w:r>
+        <w:rPr>
+          <w:rFonts w:ascii="Times New Roman" w:eastAsia="Times New Roman" w:hAnsi="Times New Roman" w:cs="Times New Roman"/>
+          <w:sz w:val="20"/>
+          <w:szCs w:val="20"/>
+        </w:rPr>
+        <w:t xml:space="preserve"> </w:t>
+      </w:r>
+      <w:r>
+        <w:rPr>
+          <w:rFonts w:ascii="Times New Roman" w:eastAsia="Times New Roman" w:hAnsi="Times New Roman" w:cs="Times New Roman"/>
+          <w:sz w:val="20"/>
+          <w:szCs w:val="20"/>
+        </w:rPr>
+        <w:t>[</w:t>
+      </w:r>
+      <w:r>
+        <w:rPr>
+          <w:rFonts w:ascii="Times New Roman" w:eastAsia="Times New Roman" w:hAnsi="Times New Roman" w:cs="Times New Roman"/>
+          <w:sz w:val="20"/>
+          <w:szCs w:val="20"/>
+        </w:rPr>
+        <w:t>19]</w:t>
+      </w:r>
+      <w:r>
+        <w:rPr>
+          <w:rFonts w:ascii="Times New Roman" w:eastAsia="Times New Roman" w:hAnsi="Times New Roman" w:cs="Times New Roman"/>
+          <w:sz w:val="20"/>
+          <w:szCs w:val="20"/>
+        </w:rPr>
+        <w:t xml:space="preserve">. The neural network was simple containing only two hidden layers as opposed to more complex ones that can have up to thousands. We used a “cross-entropy loss function” which handles multiple outputs (0-5) with Adam as our optimizer, an improved version of the Gradient Descent discussed and practiced in DSCI 133. We split our input data into 90% to let our algorithm learn on and used the 10% as a validation set to see how accurate our model was. Compiling the model over 5 epochs with a batch-size of 200, we got model with a 30% accuracy. For perspective, the much more complex and </w:t>
+      </w:r>
+      <w:r>
+        <w:rPr>
+          <w:rFonts w:ascii="Times New Roman" w:eastAsia="Times New Roman" w:hAnsi="Times New Roman" w:cs="Times New Roman"/>
+          <w:sz w:val="20"/>
+          <w:szCs w:val="20"/>
+        </w:rPr>
+        <w:t>cutting-edge</w:t>
+      </w:r>
+      <w:r>
+        <w:rPr>
+          <w:rFonts w:ascii="Times New Roman" w:eastAsia="Times New Roman" w:hAnsi="Times New Roman" w:cs="Times New Roman"/>
+          <w:sz w:val="20"/>
+          <w:szCs w:val="20"/>
+        </w:rPr>
+        <w:t xml:space="preserve"> text analyzing models from MIT only have an accuracy of 65%</w:t>
+      </w:r>
+      <w:r>
+        <w:rPr>
+          <w:rFonts w:ascii="Times New Roman" w:eastAsia="Times New Roman" w:hAnsi="Times New Roman" w:cs="Times New Roman"/>
+          <w:sz w:val="20"/>
+          <w:szCs w:val="20"/>
+        </w:rPr>
+        <w:t xml:space="preserve"> </w:t>
+      </w:r>
+      <w:r>
+        <w:rPr>
+          <w:rFonts w:ascii="Times New Roman" w:eastAsia="Times New Roman" w:hAnsi="Times New Roman" w:cs="Times New Roman"/>
+          <w:sz w:val="20"/>
+          <w:szCs w:val="20"/>
+        </w:rPr>
+        <w:t>[</w:t>
+      </w:r>
+      <w:r>
+        <w:rPr>
+          <w:rFonts w:ascii="Times New Roman" w:eastAsia="Times New Roman" w:hAnsi="Times New Roman" w:cs="Times New Roman"/>
+          <w:sz w:val="20"/>
+          <w:szCs w:val="20"/>
+        </w:rPr>
+        <w:t>7</w:t>
+      </w:r>
+      <w:r>
+        <w:rPr>
+          <w:rFonts w:ascii="Times New Roman" w:eastAsia="Times New Roman" w:hAnsi="Times New Roman" w:cs="Times New Roman"/>
+          <w:sz w:val="20"/>
+          <w:szCs w:val="20"/>
+        </w:rPr>
+        <w:t>]</w:t>
+      </w:r>
+      <w:r>
+        <w:rPr>
+          <w:rFonts w:ascii="Times New Roman" w:eastAsia="Times New Roman" w:hAnsi="Times New Roman" w:cs="Times New Roman"/>
+          <w:sz w:val="20"/>
+          <w:szCs w:val="20"/>
+        </w:rPr>
+        <w:t>.</w:t>
+      </w:r>
+      <w:r>
+        <w:rPr>
+          <w:rFonts w:ascii="Times New Roman" w:eastAsia="Times New Roman" w:hAnsi="Times New Roman" w:cs="Times New Roman"/>
+          <w:sz w:val="20"/>
+          <w:szCs w:val="20"/>
+        </w:rPr>
+        <w:t xml:space="preserve"> We then ran our model on the data of tweets for each candidate, and saved their truth scores into excel files which we used to create our graphs and analyze the data.</w:t>
+      </w:r>
+    </w:p>
+    <w:p>
+      <w:pPr>
+        <w:rPr>
+          <w:rFonts w:ascii="Times New Roman" w:eastAsia="Times New Roman" w:hAnsi="Times New Roman" w:cs="Times New Roman"/>
+          <w:b/>
+          <w:sz w:val="20"/>
+          <w:szCs w:val="20"/>
+        </w:rPr>
+      </w:pPr>
+    </w:p>
+    <w:p>
+      <w:pPr>
+        <w:pStyle w:val="ListParagraph"/>
+        <w:numPr>
+          <w:ilvl w:val="0"/>
+          <w:numId w:val="1"/>
+        </w:numPr>
+        <w:rPr>
+          <w:rFonts w:ascii="Times New Roman" w:eastAsia="Times New Roman" w:hAnsi="Times New Roman" w:cs="Times New Roman"/>
+          <w:b/>
+          <w:sz w:val="20"/>
+          <w:szCs w:val="20"/>
+        </w:rPr>
+      </w:pPr>
+      <w:r>
+        <w:rPr>
+          <w:rFonts w:ascii="Times New Roman" w:eastAsia="Times New Roman" w:hAnsi="Times New Roman" w:cs="Times New Roman"/>
+          <w:b/>
+          <w:sz w:val="20"/>
+          <w:szCs w:val="20"/>
+        </w:rPr>
+        <w:t>Results:</w:t>
       </w:r>
     </w:p>
     <w:p>
@@ -1589,55 +2431,125 @@
           <w:sz w:val="20"/>
           <w:szCs w:val="20"/>
         </w:rPr>
-        <w:t xml:space="preserve">As of this moment 21 </w:t>
-      </w:r>
-      <w:r>
-        <w:rPr>
-          <w:rFonts w:ascii="Times New Roman" w:eastAsia="Times New Roman" w:hAnsi="Times New Roman" w:cs="Times New Roman"/>
-          <w:sz w:val="20"/>
-          <w:szCs w:val="20"/>
-        </w:rPr>
-        <w:t>candidates</w:t>
-      </w:r>
-      <w:r>
-        <w:rPr>
-          <w:rFonts w:ascii="Times New Roman" w:eastAsia="Times New Roman" w:hAnsi="Times New Roman" w:cs="Times New Roman"/>
-          <w:sz w:val="20"/>
-          <w:szCs w:val="20"/>
-        </w:rPr>
-        <w:t xml:space="preserve"> have announced</w:t>
-      </w:r>
-      <w:r>
-        <w:rPr>
-          <w:rFonts w:ascii="Times New Roman" w:eastAsia="Times New Roman" w:hAnsi="Times New Roman" w:cs="Times New Roman"/>
-          <w:sz w:val="20"/>
-          <w:szCs w:val="20"/>
-        </w:rPr>
-        <w:t xml:space="preserve"> or are extremely likely to announce</w:t>
-      </w:r>
-      <w:r>
-        <w:rPr>
-          <w:rFonts w:ascii="Times New Roman" w:eastAsia="Times New Roman" w:hAnsi="Times New Roman" w:cs="Times New Roman"/>
-          <w:sz w:val="20"/>
-          <w:szCs w:val="20"/>
-        </w:rPr>
-        <w:t xml:space="preserve"> plans to run for president in 2020: 19 Democrats and 2 Republicans. With the Iowa caucuses being nearly nine months away, we could even expect a few more names to throw their hat into the ring. All 21 of these candidates have official twitter accounts which they use to communicate with the public. As noted in the introduction, social media can often be a more effective tool at spreading information compared to TV interviews or press conferences, making it a strategic necessity for a candidate for public office. On the social media platform of Twitter there are, on average, 500 million tweets per day.[</w:t>
-      </w:r>
-      <w:r>
-        <w:rPr>
-          <w:rFonts w:ascii="Times New Roman" w:eastAsia="Times New Roman" w:hAnsi="Times New Roman" w:cs="Times New Roman"/>
-          <w:sz w:val="20"/>
-          <w:szCs w:val="20"/>
-        </w:rPr>
-        <w:t>5</w:t>
-      </w:r>
-      <w:r>
-        <w:rPr>
-          <w:rFonts w:ascii="Times New Roman" w:eastAsia="Times New Roman" w:hAnsi="Times New Roman" w:cs="Times New Roman"/>
-          <w:sz w:val="20"/>
-          <w:szCs w:val="20"/>
-        </w:rPr>
-        <w:t xml:space="preserve">] Due to comprehensive usage of Twitter by the candidates and open-to-public nature of each candidates’ handle, Twitter was deemed to be the best resource of data to test our algorithm on. </w:t>
+        <w:t xml:space="preserve">After gathering the </w:t>
+      </w:r>
+      <w:r>
+        <w:rPr>
+          <w:rFonts w:ascii="Times New Roman" w:eastAsia="Times New Roman" w:hAnsi="Times New Roman" w:cs="Times New Roman"/>
+          <w:sz w:val="20"/>
+          <w:szCs w:val="20"/>
+        </w:rPr>
+        <w:t>XLSX</w:t>
+      </w:r>
+      <w:r>
+        <w:rPr>
+          <w:rFonts w:ascii="Times New Roman" w:eastAsia="Times New Roman" w:hAnsi="Times New Roman" w:cs="Times New Roman"/>
+          <w:sz w:val="20"/>
+          <w:szCs w:val="20"/>
+        </w:rPr>
+        <w:t xml:space="preserve"> files, the data had to uploaded to </w:t>
+      </w:r>
+      <w:proofErr w:type="spellStart"/>
+      <w:r>
+        <w:rPr>
+          <w:rFonts w:ascii="Times New Roman" w:eastAsia="Times New Roman" w:hAnsi="Times New Roman" w:cs="Times New Roman"/>
+          <w:sz w:val="20"/>
+          <w:szCs w:val="20"/>
+        </w:rPr>
+        <w:t>Jupyter</w:t>
+      </w:r>
+      <w:proofErr w:type="spellEnd"/>
+      <w:r>
+        <w:rPr>
+          <w:rFonts w:ascii="Times New Roman" w:eastAsia="Times New Roman" w:hAnsi="Times New Roman" w:cs="Times New Roman"/>
+          <w:sz w:val="20"/>
+          <w:szCs w:val="20"/>
+        </w:rPr>
+        <w:t xml:space="preserve"> Notebook, an open web application which allows one to use python for data visualization. In </w:t>
+      </w:r>
+      <w:proofErr w:type="spellStart"/>
+      <w:r>
+        <w:rPr>
+          <w:rFonts w:ascii="Times New Roman" w:eastAsia="Times New Roman" w:hAnsi="Times New Roman" w:cs="Times New Roman"/>
+          <w:sz w:val="20"/>
+          <w:szCs w:val="20"/>
+        </w:rPr>
+        <w:t>Jupyter</w:t>
+      </w:r>
+      <w:proofErr w:type="spellEnd"/>
+      <w:r>
+        <w:rPr>
+          <w:rFonts w:ascii="Times New Roman" w:eastAsia="Times New Roman" w:hAnsi="Times New Roman" w:cs="Times New Roman"/>
+          <w:sz w:val="20"/>
+          <w:szCs w:val="20"/>
+        </w:rPr>
+        <w:t xml:space="preserve">, we read each file </w:t>
+      </w:r>
+      <w:r>
+        <w:rPr>
+          <w:rFonts w:ascii="Times New Roman" w:eastAsia="Times New Roman" w:hAnsi="Times New Roman" w:cs="Times New Roman"/>
+          <w:sz w:val="20"/>
+          <w:szCs w:val="20"/>
+        </w:rPr>
+        <w:t xml:space="preserve">corresponding to </w:t>
+      </w:r>
+      <w:r>
+        <w:rPr>
+          <w:rFonts w:ascii="Times New Roman" w:eastAsia="Times New Roman" w:hAnsi="Times New Roman" w:cs="Times New Roman"/>
+          <w:sz w:val="20"/>
+          <w:szCs w:val="20"/>
+        </w:rPr>
+        <w:t>each</w:t>
+      </w:r>
+      <w:r>
+        <w:rPr>
+          <w:rFonts w:ascii="Times New Roman" w:eastAsia="Times New Roman" w:hAnsi="Times New Roman" w:cs="Times New Roman"/>
+          <w:sz w:val="20"/>
+          <w:szCs w:val="20"/>
+        </w:rPr>
+        <w:t xml:space="preserve"> of the 21 twitter pages analyzed. Using the Pandas software library, we loaded each set of data into a single </w:t>
+      </w:r>
+      <w:proofErr w:type="spellStart"/>
+      <w:r>
+        <w:rPr>
+          <w:rFonts w:ascii="Times New Roman" w:eastAsia="Times New Roman" w:hAnsi="Times New Roman" w:cs="Times New Roman"/>
+          <w:sz w:val="20"/>
+          <w:szCs w:val="20"/>
+        </w:rPr>
+        <w:t>D</w:t>
+      </w:r>
+      <w:r>
+        <w:rPr>
+          <w:rFonts w:ascii="Times New Roman" w:eastAsia="Times New Roman" w:hAnsi="Times New Roman" w:cs="Times New Roman"/>
+          <w:sz w:val="20"/>
+          <w:szCs w:val="20"/>
+        </w:rPr>
+        <w:t>ataframe</w:t>
+      </w:r>
+      <w:proofErr w:type="spellEnd"/>
+      <w:r>
+        <w:rPr>
+          <w:rFonts w:ascii="Times New Roman" w:eastAsia="Times New Roman" w:hAnsi="Times New Roman" w:cs="Times New Roman"/>
+          <w:sz w:val="20"/>
+          <w:szCs w:val="20"/>
+        </w:rPr>
+        <w:t>. To get a better sense of what types of information we had collected, Table 1</w:t>
+      </w:r>
+      <w:r>
+        <w:rPr>
+          <w:rFonts w:ascii="Times New Roman" w:eastAsia="Times New Roman" w:hAnsi="Times New Roman" w:cs="Times New Roman"/>
+          <w:sz w:val="20"/>
+          <w:szCs w:val="20"/>
+        </w:rPr>
+        <w:t xml:space="preserve"> </w:t>
+      </w:r>
+      <w:r>
+        <w:rPr>
+          <w:rFonts w:ascii="Times New Roman" w:eastAsia="Times New Roman" w:hAnsi="Times New Roman" w:cs="Times New Roman"/>
+          <w:sz w:val="20"/>
+          <w:szCs w:val="20"/>
+        </w:rPr>
+        <w:t xml:space="preserve">consists of the basic statistics for each of the candidates based upon the algorithm used. </w:t>
       </w:r>
     </w:p>
     <w:p>
@@ -1655,91 +2567,7 @@
           <w:sz w:val="20"/>
           <w:szCs w:val="20"/>
         </w:rPr>
-        <w:t xml:space="preserve">To test our machine learning algorithm, we will assemble our own dataset consisting of the tweets which these 21 </w:t>
-      </w:r>
-      <w:r>
-        <w:rPr>
-          <w:rFonts w:ascii="Times New Roman" w:eastAsia="Times New Roman" w:hAnsi="Times New Roman" w:cs="Times New Roman"/>
-          <w:sz w:val="20"/>
-          <w:szCs w:val="20"/>
-        </w:rPr>
-        <w:t>candidates</w:t>
-      </w:r>
-      <w:r>
-        <w:rPr>
-          <w:rFonts w:ascii="Times New Roman" w:eastAsia="Times New Roman" w:hAnsi="Times New Roman" w:cs="Times New Roman"/>
-          <w:sz w:val="20"/>
-          <w:szCs w:val="20"/>
-        </w:rPr>
-        <w:t xml:space="preserve"> have published. To gather this data, we first acquired approval from Twitter to use Twitter Developer’s API. There was a wait time between the point which we requested access and gained access: the purpose of this overlay was cited as a security concern. “Twitter also emphasized it was publicizing its data so third-party research and analysis could be made. ‘We are making this data available with the goal of encouraging open research and investigation of these behaviors from researchers and academics around the world. This is the continuation of our overarching mission to serve </w:t>
-      </w:r>
-      <w:r>
-        <w:rPr>
-          <w:rFonts w:ascii="Times New Roman" w:eastAsia="Times New Roman" w:hAnsi="Times New Roman" w:cs="Times New Roman"/>
-          <w:sz w:val="20"/>
-          <w:szCs w:val="20"/>
-        </w:rPr>
-        <w:t>the public conversation.</w:t>
-      </w:r>
-      <w:r>
-        <w:rPr>
-          <w:rFonts w:ascii="Times New Roman" w:eastAsia="Times New Roman" w:hAnsi="Times New Roman" w:cs="Times New Roman"/>
-          <w:sz w:val="20"/>
-          <w:szCs w:val="20"/>
-        </w:rPr>
-        <w:t>’” [</w:t>
-      </w:r>
-      <w:r>
-        <w:rPr>
-          <w:rFonts w:ascii="Times New Roman" w:eastAsia="Times New Roman" w:hAnsi="Times New Roman" w:cs="Times New Roman"/>
-          <w:sz w:val="20"/>
-          <w:szCs w:val="20"/>
-        </w:rPr>
-        <w:t>6</w:t>
-      </w:r>
-      <w:r>
-        <w:rPr>
-          <w:rFonts w:ascii="Times New Roman" w:eastAsia="Times New Roman" w:hAnsi="Times New Roman" w:cs="Times New Roman"/>
-          <w:sz w:val="20"/>
-          <w:szCs w:val="20"/>
-        </w:rPr>
-        <w:t xml:space="preserve">] Although Twitter bots is not the exact subject of the report, they are a contributing factor to the extensive research and public debate over fact-checking algorithms. The purpose of the extensive security protecting Twitter’s platform happens to be a cause of our research into AI fact checking: if Twitter can accurately recognize misleading statements, it has a better chance of removing viral accounts before they become harmful to its </w:t>
-      </w:r>
-      <w:proofErr w:type="gramStart"/>
-      <w:r>
-        <w:rPr>
-          <w:rFonts w:ascii="Times New Roman" w:eastAsia="Times New Roman" w:hAnsi="Times New Roman" w:cs="Times New Roman"/>
-          <w:sz w:val="20"/>
-          <w:szCs w:val="20"/>
-        </w:rPr>
-        <w:t>community as a whole</w:t>
-      </w:r>
-      <w:proofErr w:type="gramEnd"/>
-      <w:r>
-        <w:rPr>
-          <w:rFonts w:ascii="Times New Roman" w:eastAsia="Times New Roman" w:hAnsi="Times New Roman" w:cs="Times New Roman"/>
-          <w:sz w:val="20"/>
-          <w:szCs w:val="20"/>
-        </w:rPr>
-        <w:t xml:space="preserve">. Following approval from Twitter Development, we received Customer and Access keys, passwords which allowed our code based around </w:t>
-      </w:r>
-      <w:proofErr w:type="spellStart"/>
-      <w:r>
-        <w:rPr>
-          <w:rFonts w:ascii="Times New Roman" w:eastAsia="Times New Roman" w:hAnsi="Times New Roman" w:cs="Times New Roman"/>
-          <w:sz w:val="20"/>
-          <w:szCs w:val="20"/>
-        </w:rPr>
-        <w:t>Tweepy</w:t>
-      </w:r>
-      <w:proofErr w:type="spellEnd"/>
-      <w:r>
-        <w:rPr>
-          <w:rFonts w:ascii="Times New Roman" w:eastAsia="Times New Roman" w:hAnsi="Times New Roman" w:cs="Times New Roman"/>
-          <w:sz w:val="20"/>
-          <w:szCs w:val="20"/>
-        </w:rPr>
-        <w:t xml:space="preserve"> to operate.  </w:t>
+        <w:t>Next, two bar graphs were created to allow visualization of the mean scores, sorted from lowest to highest, and of the standard deviations, also sorted from lowest to highest. Figure 1 allows us to get a better sense of how each candidate faired both their consistency and honesty.</w:t>
       </w:r>
     </w:p>
     <w:p>
@@ -1757,139 +2585,7 @@
           <w:sz w:val="20"/>
           <w:szCs w:val="20"/>
         </w:rPr>
-        <w:t xml:space="preserve">We then developed code using Python 3.0 and the </w:t>
-      </w:r>
-      <w:proofErr w:type="spellStart"/>
-      <w:r>
-        <w:rPr>
-          <w:rFonts w:ascii="Times New Roman" w:eastAsia="Times New Roman" w:hAnsi="Times New Roman" w:cs="Times New Roman"/>
-          <w:sz w:val="20"/>
-          <w:szCs w:val="20"/>
-        </w:rPr>
-        <w:t>Tweepy</w:t>
-      </w:r>
-      <w:proofErr w:type="spellEnd"/>
-      <w:r>
-        <w:rPr>
-          <w:rFonts w:ascii="Times New Roman" w:eastAsia="Times New Roman" w:hAnsi="Times New Roman" w:cs="Times New Roman"/>
-          <w:sz w:val="20"/>
-          <w:szCs w:val="20"/>
-        </w:rPr>
-        <w:t xml:space="preserve"> package. Using </w:t>
-      </w:r>
-      <w:proofErr w:type="spellStart"/>
-      <w:r>
-        <w:rPr>
-          <w:rFonts w:ascii="Times New Roman" w:eastAsia="Times New Roman" w:hAnsi="Times New Roman" w:cs="Times New Roman"/>
-          <w:sz w:val="20"/>
-          <w:szCs w:val="20"/>
-        </w:rPr>
-        <w:t>Tweepy</w:t>
-      </w:r>
-      <w:proofErr w:type="spellEnd"/>
-      <w:r>
-        <w:rPr>
-          <w:rFonts w:ascii="Times New Roman" w:eastAsia="Times New Roman" w:hAnsi="Times New Roman" w:cs="Times New Roman"/>
-          <w:sz w:val="20"/>
-          <w:szCs w:val="20"/>
-        </w:rPr>
-        <w:t xml:space="preserve">, we gathered the 200 most recent tweets, the maximum allowed by </w:t>
-      </w:r>
-      <w:proofErr w:type="spellStart"/>
-      <w:r>
-        <w:rPr>
-          <w:rFonts w:ascii="Times New Roman" w:eastAsia="Times New Roman" w:hAnsi="Times New Roman" w:cs="Times New Roman"/>
-          <w:sz w:val="20"/>
-          <w:szCs w:val="20"/>
-        </w:rPr>
-        <w:t>Tweepy</w:t>
-      </w:r>
-      <w:proofErr w:type="spellEnd"/>
-      <w:r>
-        <w:rPr>
-          <w:rFonts w:ascii="Times New Roman" w:eastAsia="Times New Roman" w:hAnsi="Times New Roman" w:cs="Times New Roman"/>
-          <w:sz w:val="20"/>
-          <w:szCs w:val="20"/>
-        </w:rPr>
-        <w:t xml:space="preserve"> per call, from each candidate before that number was reduced by data cleaning.  To clean the data, we first eliminated retweets.  Retweets, while sometimes important, were usually links to articles or campaign pictures, and sometimes just images or videos which did not have usable text.  To further clean the data, we eliminated non-Ascii characters using the encode and decode function. We also removed symbols such as hashtags, mentions, dollar signs, and other non-</w:t>
-      </w:r>
-      <w:r>
-        <w:rPr>
-          <w:rFonts w:ascii="Times New Roman" w:eastAsia="Times New Roman" w:hAnsi="Times New Roman" w:cs="Times New Roman"/>
-          <w:sz w:val="20"/>
-          <w:szCs w:val="20"/>
-        </w:rPr>
-        <w:t>E</w:t>
-      </w:r>
-      <w:r>
-        <w:rPr>
-          <w:rFonts w:ascii="Times New Roman" w:eastAsia="Times New Roman" w:hAnsi="Times New Roman" w:cs="Times New Roman"/>
-          <w:sz w:val="20"/>
-          <w:szCs w:val="20"/>
-        </w:rPr>
-        <w:t xml:space="preserve">nglish characters using the replace function because we suspected that those characters could lower the accuracy of our algorithm because they rarely appeared in our training set.  The </w:t>
-      </w:r>
-      <w:proofErr w:type="spellStart"/>
-      <w:r>
-        <w:rPr>
-          <w:rFonts w:ascii="Times New Roman" w:eastAsia="Times New Roman" w:hAnsi="Times New Roman" w:cs="Times New Roman"/>
-          <w:sz w:val="20"/>
-          <w:szCs w:val="20"/>
-        </w:rPr>
-        <w:t>Tweepy</w:t>
-      </w:r>
-      <w:proofErr w:type="spellEnd"/>
-      <w:r>
-        <w:rPr>
-          <w:rFonts w:ascii="Times New Roman" w:eastAsia="Times New Roman" w:hAnsi="Times New Roman" w:cs="Times New Roman"/>
-          <w:sz w:val="20"/>
-          <w:szCs w:val="20"/>
-        </w:rPr>
-        <w:t xml:space="preserve"> package also returned the link to the tweet in addition to the tweet itself so those links were also removed using the “</w:t>
-      </w:r>
-      <w:proofErr w:type="spellStart"/>
-      <w:r>
-        <w:rPr>
-          <w:rFonts w:ascii="Times New Roman" w:eastAsia="Times New Roman" w:hAnsi="Times New Roman" w:cs="Times New Roman"/>
-          <w:sz w:val="20"/>
-          <w:szCs w:val="20"/>
-        </w:rPr>
-        <w:t>rfind</w:t>
-      </w:r>
-      <w:proofErr w:type="spellEnd"/>
-      <w:r>
-        <w:rPr>
-          <w:rFonts w:ascii="Times New Roman" w:eastAsia="Times New Roman" w:hAnsi="Times New Roman" w:cs="Times New Roman"/>
-          <w:sz w:val="20"/>
-          <w:szCs w:val="20"/>
-        </w:rPr>
-        <w:t xml:space="preserve">” command.  In all, from all 21 candidates, we gathered over 3500 usable tweets.  The data was exported as XLSX files - Excel workbook files.  We originally attempted to export data as CSV files, however, the fact that the tweets themselves would contain commas essential to the understanding of the tweet meant we could not just remove commas. These XLSX files contained a single column containing the tweet and the files were named with the twitter handle of the candidate.  These files were then used to test our machine learning algorithm. </w:t>
-      </w:r>
-    </w:p>
-    <w:p>
-      <w:pPr>
-        <w:rPr>
-          <w:rFonts w:ascii="Times New Roman" w:eastAsia="Times New Roman" w:hAnsi="Times New Roman" w:cs="Times New Roman"/>
-          <w:sz w:val="20"/>
-          <w:szCs w:val="20"/>
-        </w:rPr>
-      </w:pPr>
-    </w:p>
-    <w:p>
-      <w:pPr>
-        <w:rPr>
-          <w:rFonts w:ascii="Times New Roman" w:eastAsia="Times New Roman" w:hAnsi="Times New Roman" w:cs="Times New Roman"/>
-          <w:sz w:val="20"/>
-          <w:szCs w:val="20"/>
-        </w:rPr>
-      </w:pPr>
-      <w:r>
-        <w:rPr>
-          <w:rFonts w:ascii="Times New Roman" w:eastAsia="Times New Roman" w:hAnsi="Times New Roman" w:cs="Times New Roman"/>
-          <w:sz w:val="20"/>
-          <w:szCs w:val="20"/>
-        </w:rPr>
-        <w:t>The Algorithm:</w:t>
+        <w:t>Figure 2 consists of 21 distributions for each candidate analyzed. This allows us to visualize the disparities of each candidate in how they tweet in addition to how their data might be skewed.</w:t>
       </w:r>
     </w:p>
     <w:p>
@@ -1907,41 +2603,89 @@
           <w:sz w:val="20"/>
           <w:szCs w:val="20"/>
         </w:rPr>
-        <w:t>To train our algorithm, we turned to existing fact checking data sets such as the one created by William Yang Wang</w:t>
-      </w:r>
-      <w:r>
-        <w:rPr>
-          <w:rFonts w:ascii="Times New Roman" w:eastAsia="Times New Roman" w:hAnsi="Times New Roman" w:cs="Times New Roman"/>
-          <w:sz w:val="20"/>
-          <w:szCs w:val="20"/>
-        </w:rPr>
-        <w:t xml:space="preserve"> [11]</w:t>
-      </w:r>
-      <w:r>
-        <w:rPr>
-          <w:rFonts w:ascii="Times New Roman" w:eastAsia="Times New Roman" w:hAnsi="Times New Roman" w:cs="Times New Roman"/>
-          <w:sz w:val="20"/>
-          <w:szCs w:val="20"/>
-        </w:rPr>
-        <w:t xml:space="preserve">.  Wang used the now defunct </w:t>
-      </w:r>
-      <w:proofErr w:type="spellStart"/>
-      <w:r>
-        <w:rPr>
-          <w:rFonts w:ascii="Times New Roman" w:eastAsia="Times New Roman" w:hAnsi="Times New Roman" w:cs="Times New Roman"/>
-          <w:sz w:val="20"/>
-          <w:szCs w:val="20"/>
-        </w:rPr>
-        <w:t>Politifact</w:t>
-      </w:r>
-      <w:proofErr w:type="spellEnd"/>
-      <w:r>
-        <w:rPr>
-          <w:rFonts w:ascii="Times New Roman" w:eastAsia="Times New Roman" w:hAnsi="Times New Roman" w:cs="Times New Roman"/>
-          <w:sz w:val="20"/>
-          <w:szCs w:val="20"/>
-        </w:rPr>
-        <w:t xml:space="preserve"> API to fact check a series of </w:t>
+        <w:t xml:space="preserve">Figures 1 and 2 only tells us, according to our testing, who is more trustworthy compared to peers on social media. While these figures are important to consider when listening to how a politician communicates with voters, we wanted to see if there were any types of </w:t>
+      </w:r>
+      <w:r>
+        <w:rPr>
+          <w:rFonts w:ascii="Times New Roman" w:eastAsia="Times New Roman" w:hAnsi="Times New Roman" w:cs="Times New Roman"/>
+          <w:sz w:val="20"/>
+          <w:szCs w:val="20"/>
+        </w:rPr>
+        <w:t>predictions,</w:t>
+      </w:r>
+      <w:r>
+        <w:rPr>
+          <w:rFonts w:ascii="Times New Roman" w:eastAsia="Times New Roman" w:hAnsi="Times New Roman" w:cs="Times New Roman"/>
+          <w:sz w:val="20"/>
+          <w:szCs w:val="20"/>
+        </w:rPr>
+        <w:t xml:space="preserve"> we could make about the candidates based upon these values. The first variable we wanted to test was public opinion. Public opinion </w:t>
+      </w:r>
+      <w:r>
+        <w:rPr>
+          <w:rFonts w:ascii="Times New Roman" w:eastAsia="Times New Roman" w:hAnsi="Times New Roman" w:cs="Times New Roman"/>
+          <w:sz w:val="20"/>
+          <w:szCs w:val="20"/>
+        </w:rPr>
+        <w:t>does not</w:t>
+      </w:r>
+      <w:r>
+        <w:rPr>
+          <w:rFonts w:ascii="Times New Roman" w:eastAsia="Times New Roman" w:hAnsi="Times New Roman" w:cs="Times New Roman"/>
+          <w:sz w:val="20"/>
+          <w:szCs w:val="20"/>
+        </w:rPr>
+        <w:t xml:space="preserve"> necessarily tell which candidates are more popular within an election, but instead it measures how the public views a single politician alone. The logic behind this approach was to see if there was a positive correlation between candidates’ truth scores and their public opinion: the more honest the person, the more favorable view the public has of them. Unfortunately, there were no comprehensive polling data to test this hypothesis. The next variable which we decided to test was first quarter funding numbers</w:t>
+      </w:r>
+      <w:r>
+        <w:rPr>
+          <w:rFonts w:ascii="Times New Roman" w:eastAsia="Times New Roman" w:hAnsi="Times New Roman" w:cs="Times New Roman"/>
+          <w:sz w:val="20"/>
+          <w:szCs w:val="20"/>
+        </w:rPr>
+        <w:t xml:space="preserve"> </w:t>
+      </w:r>
+      <w:r>
+        <w:rPr>
+          <w:rFonts w:ascii="Times New Roman" w:eastAsia="Times New Roman" w:hAnsi="Times New Roman" w:cs="Times New Roman"/>
+          <w:sz w:val="20"/>
+          <w:szCs w:val="20"/>
+        </w:rPr>
+        <w:t>[</w:t>
+      </w:r>
+      <w:r>
+        <w:rPr>
+          <w:rFonts w:ascii="Times New Roman" w:eastAsia="Times New Roman" w:hAnsi="Times New Roman" w:cs="Times New Roman"/>
+          <w:sz w:val="20"/>
+          <w:szCs w:val="20"/>
+        </w:rPr>
+        <w:t>8</w:t>
+      </w:r>
+      <w:r>
+        <w:rPr>
+          <w:rFonts w:ascii="Times New Roman" w:eastAsia="Times New Roman" w:hAnsi="Times New Roman" w:cs="Times New Roman"/>
+          <w:sz w:val="20"/>
+          <w:szCs w:val="20"/>
+        </w:rPr>
+        <w:t>]. The thought process driving this test was all the headlines lately involving campaign finance laws and regulations. We hypothesize that there would be a negative correlation between the honesty (truth values) and funding (in millions) since the less truthful a politician was, the more donors would be willing to finance their campaign. Although our linear regression slope was negative, the model’s score was too low to conclude any direct correlation between the two variables. This regression graph can be viewed in figure 3.</w:t>
+      </w:r>
+    </w:p>
+    <w:p>
+      <w:pPr>
+        <w:ind w:firstLine="720"/>
+        <w:rPr>
+          <w:rFonts w:ascii="Times New Roman" w:eastAsia="Times New Roman" w:hAnsi="Times New Roman" w:cs="Times New Roman"/>
+          <w:sz w:val="20"/>
+          <w:szCs w:val="20"/>
+        </w:rPr>
+      </w:pPr>
+      <w:r>
+        <w:rPr>
+          <w:rFonts w:ascii="Times New Roman" w:eastAsia="Times New Roman" w:hAnsi="Times New Roman" w:cs="Times New Roman"/>
+          <w:sz w:val="20"/>
+          <w:szCs w:val="20"/>
+        </w:rPr>
+        <w:t xml:space="preserve">Next, we sought to collect polling data for likely voters of the 2020 democratic primary due to </w:t>
       </w:r>
       <w:r>
         <w:rPr>
@@ -1950,518 +2694,7 @@
           <w:szCs w:val="20"/>
         </w:rPr>
         <w:lastRenderedPageBreak/>
-        <w:t xml:space="preserve">political statements made on social media, television, radio, and other mediums and assign a truthfulness score ranging from “Pants on Fire”, the most untrue statement, and “true”, a completely true statement. Wang’s dataset is the most extensive dataset analyzing the truthfulness of claims and contains over 12.8 thousand entries. Using </w:t>
-      </w:r>
-      <w:proofErr w:type="gramStart"/>
-      <w:r>
-        <w:rPr>
-          <w:rFonts w:ascii="Times New Roman" w:eastAsia="Times New Roman" w:hAnsi="Times New Roman" w:cs="Times New Roman"/>
-          <w:sz w:val="20"/>
-          <w:szCs w:val="20"/>
-        </w:rPr>
-        <w:t>techniques</w:t>
-      </w:r>
-      <w:proofErr w:type="gramEnd"/>
-      <w:r>
-        <w:rPr>
-          <w:rFonts w:ascii="Times New Roman" w:eastAsia="Times New Roman" w:hAnsi="Times New Roman" w:cs="Times New Roman"/>
-          <w:sz w:val="20"/>
-          <w:szCs w:val="20"/>
-        </w:rPr>
-        <w:t xml:space="preserve"> we discussed in class and practiced in our lab assignments, we manipulated the data to use on our machine learning algorithm. The first thing we did was to read Wang’s data into python as a </w:t>
-      </w:r>
-      <w:proofErr w:type="spellStart"/>
-      <w:r>
-        <w:rPr>
-          <w:rFonts w:ascii="Times New Roman" w:eastAsia="Times New Roman" w:hAnsi="Times New Roman" w:cs="Times New Roman"/>
-          <w:sz w:val="20"/>
-          <w:szCs w:val="20"/>
-        </w:rPr>
-        <w:t>D</w:t>
-      </w:r>
-      <w:r>
-        <w:rPr>
-          <w:rFonts w:ascii="Times New Roman" w:eastAsia="Times New Roman" w:hAnsi="Times New Roman" w:cs="Times New Roman"/>
-          <w:sz w:val="20"/>
-          <w:szCs w:val="20"/>
-        </w:rPr>
-        <w:t>ataframe</w:t>
-      </w:r>
-      <w:proofErr w:type="spellEnd"/>
-      <w:r>
-        <w:rPr>
-          <w:rFonts w:ascii="Times New Roman" w:eastAsia="Times New Roman" w:hAnsi="Times New Roman" w:cs="Times New Roman"/>
-          <w:sz w:val="20"/>
-          <w:szCs w:val="20"/>
-        </w:rPr>
-        <w:t>. We split this data into two columns: “Validity” and “Comment”. Validity represented the truthfulness, we took Wang’s scoring of “pants-on-fire”, “false”, “barely-true”, “mostly-true”, and “true” into a number 0-5 and set this as the y-training set. The actual comment as a string which we converted into TF-</w:t>
-      </w:r>
-      <w:proofErr w:type="gramStart"/>
-      <w:r>
-        <w:rPr>
-          <w:rFonts w:ascii="Times New Roman" w:eastAsia="Times New Roman" w:hAnsi="Times New Roman" w:cs="Times New Roman"/>
-          <w:sz w:val="20"/>
-          <w:szCs w:val="20"/>
-        </w:rPr>
-        <w:t>IDF(</w:t>
-      </w:r>
-      <w:proofErr w:type="gramEnd"/>
-      <w:r>
-        <w:rPr>
-          <w:rFonts w:ascii="Times New Roman" w:eastAsia="Times New Roman" w:hAnsi="Times New Roman" w:cs="Times New Roman"/>
-          <w:color w:val="222222"/>
-          <w:sz w:val="20"/>
-          <w:szCs w:val="20"/>
-          <w:highlight w:val="white"/>
-        </w:rPr>
-        <w:t>term frequency–inverse document frequency), which is a numerical representation of the sentences,</w:t>
-      </w:r>
-      <w:r>
-        <w:rPr>
-          <w:rFonts w:ascii="Times New Roman" w:eastAsia="Times New Roman" w:hAnsi="Times New Roman" w:cs="Times New Roman"/>
-          <w:sz w:val="20"/>
-          <w:szCs w:val="20"/>
-        </w:rPr>
-        <w:t xml:space="preserve"> and set this equal to the x-training set. These two training sets were then fed to our machine learning algorithm. For the algorithm, we developed a </w:t>
-      </w:r>
-      <w:proofErr w:type="gramStart"/>
-      <w:r>
-        <w:rPr>
-          <w:rFonts w:ascii="Times New Roman" w:eastAsia="Times New Roman" w:hAnsi="Times New Roman" w:cs="Times New Roman"/>
-          <w:sz w:val="20"/>
-          <w:szCs w:val="20"/>
-        </w:rPr>
-        <w:t>pretty simple</w:t>
-      </w:r>
-      <w:proofErr w:type="gramEnd"/>
-      <w:r>
-        <w:rPr>
-          <w:rFonts w:ascii="Times New Roman" w:eastAsia="Times New Roman" w:hAnsi="Times New Roman" w:cs="Times New Roman"/>
-          <w:sz w:val="20"/>
-          <w:szCs w:val="20"/>
-        </w:rPr>
-        <w:t xml:space="preserve"> neural network model using Google’s machine learning libraries </w:t>
-      </w:r>
-      <w:proofErr w:type="spellStart"/>
-      <w:r>
-        <w:rPr>
-          <w:rFonts w:ascii="Times New Roman" w:eastAsia="Times New Roman" w:hAnsi="Times New Roman" w:cs="Times New Roman"/>
-          <w:sz w:val="20"/>
-          <w:szCs w:val="20"/>
-        </w:rPr>
-        <w:t>Keras</w:t>
-      </w:r>
-      <w:proofErr w:type="spellEnd"/>
-      <w:r>
-        <w:rPr>
-          <w:rFonts w:ascii="Times New Roman" w:eastAsia="Times New Roman" w:hAnsi="Times New Roman" w:cs="Times New Roman"/>
-          <w:sz w:val="20"/>
-          <w:szCs w:val="20"/>
-        </w:rPr>
-        <w:t xml:space="preserve"> and </w:t>
-      </w:r>
-      <w:proofErr w:type="spellStart"/>
-      <w:r>
-        <w:rPr>
-          <w:rFonts w:ascii="Times New Roman" w:eastAsia="Times New Roman" w:hAnsi="Times New Roman" w:cs="Times New Roman"/>
-          <w:sz w:val="20"/>
-          <w:szCs w:val="20"/>
-        </w:rPr>
-        <w:t>Tensorflow</w:t>
-      </w:r>
-      <w:proofErr w:type="spellEnd"/>
-      <w:r>
-        <w:rPr>
-          <w:rFonts w:ascii="Times New Roman" w:eastAsia="Times New Roman" w:hAnsi="Times New Roman" w:cs="Times New Roman"/>
-          <w:sz w:val="20"/>
-          <w:szCs w:val="20"/>
-        </w:rPr>
-        <w:t xml:space="preserve"> </w:t>
-      </w:r>
-      <w:r>
-        <w:rPr>
-          <w:rFonts w:ascii="Times New Roman" w:eastAsia="Times New Roman" w:hAnsi="Times New Roman" w:cs="Times New Roman"/>
-          <w:sz w:val="20"/>
-          <w:szCs w:val="20"/>
-        </w:rPr>
-        <w:t>[</w:t>
-      </w:r>
-      <w:r>
-        <w:rPr>
-          <w:rFonts w:ascii="Times New Roman" w:eastAsia="Times New Roman" w:hAnsi="Times New Roman" w:cs="Times New Roman"/>
-          <w:sz w:val="20"/>
-          <w:szCs w:val="20"/>
-        </w:rPr>
-        <w:t>19]</w:t>
-      </w:r>
-      <w:r>
-        <w:rPr>
-          <w:rFonts w:ascii="Times New Roman" w:eastAsia="Times New Roman" w:hAnsi="Times New Roman" w:cs="Times New Roman"/>
-          <w:sz w:val="20"/>
-          <w:szCs w:val="20"/>
-        </w:rPr>
-        <w:t xml:space="preserve">. The neural network was simple containing only two hidden layers as opposed to more complex ones that can have up to thousands. We used a “cross-entropy loss function” which handles multiple outputs (0-5) with Adam as our optimizer, an improved version of the Gradient Descent discussed and practiced in DSCI 133. We split our input data into 90% to let our algorithm learn on and used the 10% as a validation set to see how accurate our model was. Compiling the model over 5 epochs with a batch-size of 200, we got model with a 30% accuracy. For perspective, the much more complex and </w:t>
-      </w:r>
-      <w:r>
-        <w:rPr>
-          <w:rFonts w:ascii="Times New Roman" w:eastAsia="Times New Roman" w:hAnsi="Times New Roman" w:cs="Times New Roman"/>
-          <w:sz w:val="20"/>
-          <w:szCs w:val="20"/>
-        </w:rPr>
-        <w:t>cutting-edge</w:t>
-      </w:r>
-      <w:r>
-        <w:rPr>
-          <w:rFonts w:ascii="Times New Roman" w:eastAsia="Times New Roman" w:hAnsi="Times New Roman" w:cs="Times New Roman"/>
-          <w:sz w:val="20"/>
-          <w:szCs w:val="20"/>
-        </w:rPr>
-        <w:t xml:space="preserve"> text analyzing models from MIT only have an accuracy of 65%</w:t>
-      </w:r>
-      <w:r>
-        <w:rPr>
-          <w:rFonts w:ascii="Times New Roman" w:eastAsia="Times New Roman" w:hAnsi="Times New Roman" w:cs="Times New Roman"/>
-          <w:sz w:val="20"/>
-          <w:szCs w:val="20"/>
-        </w:rPr>
-        <w:t xml:space="preserve"> </w:t>
-      </w:r>
-      <w:r>
-        <w:rPr>
-          <w:rFonts w:ascii="Times New Roman" w:eastAsia="Times New Roman" w:hAnsi="Times New Roman" w:cs="Times New Roman"/>
-          <w:sz w:val="20"/>
-          <w:szCs w:val="20"/>
-        </w:rPr>
-        <w:t>[</w:t>
-      </w:r>
-      <w:r>
-        <w:rPr>
-          <w:rFonts w:ascii="Times New Roman" w:eastAsia="Times New Roman" w:hAnsi="Times New Roman" w:cs="Times New Roman"/>
-          <w:sz w:val="20"/>
-          <w:szCs w:val="20"/>
-        </w:rPr>
-        <w:t>7</w:t>
-      </w:r>
-      <w:r>
-        <w:rPr>
-          <w:rFonts w:ascii="Times New Roman" w:eastAsia="Times New Roman" w:hAnsi="Times New Roman" w:cs="Times New Roman"/>
-          <w:sz w:val="20"/>
-          <w:szCs w:val="20"/>
-        </w:rPr>
-        <w:t>]</w:t>
-      </w:r>
-      <w:r>
-        <w:rPr>
-          <w:rFonts w:ascii="Times New Roman" w:eastAsia="Times New Roman" w:hAnsi="Times New Roman" w:cs="Times New Roman"/>
-          <w:sz w:val="20"/>
-          <w:szCs w:val="20"/>
-        </w:rPr>
-        <w:t>.</w:t>
-      </w:r>
-      <w:r>
-        <w:rPr>
-          <w:rFonts w:ascii="Times New Roman" w:eastAsia="Times New Roman" w:hAnsi="Times New Roman" w:cs="Times New Roman"/>
-          <w:sz w:val="20"/>
-          <w:szCs w:val="20"/>
-        </w:rPr>
-        <w:t xml:space="preserve"> We then ran our model on the data of tweets for each </w:t>
-      </w:r>
-      <w:proofErr w:type="gramStart"/>
-      <w:r>
-        <w:rPr>
-          <w:rFonts w:ascii="Times New Roman" w:eastAsia="Times New Roman" w:hAnsi="Times New Roman" w:cs="Times New Roman"/>
-          <w:sz w:val="20"/>
-          <w:szCs w:val="20"/>
-        </w:rPr>
-        <w:t>candidate, and</w:t>
-      </w:r>
-      <w:proofErr w:type="gramEnd"/>
-      <w:r>
-        <w:rPr>
-          <w:rFonts w:ascii="Times New Roman" w:eastAsia="Times New Roman" w:hAnsi="Times New Roman" w:cs="Times New Roman"/>
-          <w:sz w:val="20"/>
-          <w:szCs w:val="20"/>
-        </w:rPr>
-        <w:t xml:space="preserve"> saved their truth scores into excel files which we used to create our graphs and analyze the data.</w:t>
-      </w:r>
-    </w:p>
-    <w:p>
-      <w:pPr>
-        <w:rPr>
-          <w:rFonts w:ascii="Times New Roman" w:eastAsia="Times New Roman" w:hAnsi="Times New Roman" w:cs="Times New Roman"/>
-          <w:b/>
-          <w:sz w:val="20"/>
-          <w:szCs w:val="20"/>
-        </w:rPr>
-      </w:pPr>
-    </w:p>
-    <w:p>
-      <w:pPr>
-        <w:rPr>
-          <w:rFonts w:ascii="Times New Roman" w:eastAsia="Times New Roman" w:hAnsi="Times New Roman" w:cs="Times New Roman"/>
-          <w:b/>
-          <w:sz w:val="20"/>
-          <w:szCs w:val="20"/>
-        </w:rPr>
-      </w:pPr>
-      <w:r>
-        <w:rPr>
-          <w:rFonts w:ascii="Times New Roman" w:eastAsia="Times New Roman" w:hAnsi="Times New Roman" w:cs="Times New Roman"/>
-          <w:b/>
-          <w:sz w:val="20"/>
-          <w:szCs w:val="20"/>
-        </w:rPr>
-        <w:t>Results:</w:t>
-      </w:r>
-    </w:p>
-    <w:p>
-      <w:pPr>
-        <w:rPr>
-          <w:rFonts w:ascii="Times New Roman" w:eastAsia="Times New Roman" w:hAnsi="Times New Roman" w:cs="Times New Roman"/>
-          <w:sz w:val="20"/>
-          <w:szCs w:val="20"/>
-        </w:rPr>
-      </w:pPr>
-      <w:r>
-        <w:rPr>
-          <w:rFonts w:ascii="Times New Roman" w:eastAsia="Times New Roman" w:hAnsi="Times New Roman" w:cs="Times New Roman"/>
-          <w:sz w:val="20"/>
-          <w:szCs w:val="20"/>
-        </w:rPr>
-        <w:t>Tables and Figures:</w:t>
-      </w:r>
-    </w:p>
-    <w:p>
-      <w:pPr>
-        <w:ind w:firstLine="720"/>
-        <w:rPr>
-          <w:rFonts w:ascii="Times New Roman" w:eastAsia="Times New Roman" w:hAnsi="Times New Roman" w:cs="Times New Roman"/>
-          <w:sz w:val="20"/>
-          <w:szCs w:val="20"/>
-        </w:rPr>
-      </w:pPr>
-      <w:r>
-        <w:rPr>
-          <w:rFonts w:ascii="Times New Roman" w:eastAsia="Times New Roman" w:hAnsi="Times New Roman" w:cs="Times New Roman"/>
-          <w:sz w:val="20"/>
-          <w:szCs w:val="20"/>
-        </w:rPr>
-        <w:t xml:space="preserve">After gathering the xlsx files, the data had to uploaded to </w:t>
-      </w:r>
-      <w:proofErr w:type="spellStart"/>
-      <w:r>
-        <w:rPr>
-          <w:rFonts w:ascii="Times New Roman" w:eastAsia="Times New Roman" w:hAnsi="Times New Roman" w:cs="Times New Roman"/>
-          <w:sz w:val="20"/>
-          <w:szCs w:val="20"/>
-        </w:rPr>
-        <w:t>Jupyter</w:t>
-      </w:r>
-      <w:proofErr w:type="spellEnd"/>
-      <w:r>
-        <w:rPr>
-          <w:rFonts w:ascii="Times New Roman" w:eastAsia="Times New Roman" w:hAnsi="Times New Roman" w:cs="Times New Roman"/>
-          <w:sz w:val="20"/>
-          <w:szCs w:val="20"/>
-        </w:rPr>
-        <w:t xml:space="preserve"> Notebook, an open web application which allows one to use python for data visualization. In </w:t>
-      </w:r>
-      <w:proofErr w:type="spellStart"/>
-      <w:r>
-        <w:rPr>
-          <w:rFonts w:ascii="Times New Roman" w:eastAsia="Times New Roman" w:hAnsi="Times New Roman" w:cs="Times New Roman"/>
-          <w:sz w:val="20"/>
-          <w:szCs w:val="20"/>
-        </w:rPr>
-        <w:t>Jupyter</w:t>
-      </w:r>
-      <w:proofErr w:type="spellEnd"/>
-      <w:r>
-        <w:rPr>
-          <w:rFonts w:ascii="Times New Roman" w:eastAsia="Times New Roman" w:hAnsi="Times New Roman" w:cs="Times New Roman"/>
-          <w:sz w:val="20"/>
-          <w:szCs w:val="20"/>
-        </w:rPr>
-        <w:t xml:space="preserve">, we read each file corresponding to one of the 21 twitter pages </w:t>
-      </w:r>
-      <w:r>
-        <w:rPr>
-          <w:rFonts w:ascii="Times New Roman" w:eastAsia="Times New Roman" w:hAnsi="Times New Roman" w:cs="Times New Roman"/>
-          <w:sz w:val="20"/>
-          <w:szCs w:val="20"/>
-        </w:rPr>
-        <w:t xml:space="preserve">analyzed. Using the Pandas software library, we loaded each set of data into a single </w:t>
-      </w:r>
-      <w:proofErr w:type="spellStart"/>
-      <w:r>
-        <w:rPr>
-          <w:rFonts w:ascii="Times New Roman" w:eastAsia="Times New Roman" w:hAnsi="Times New Roman" w:cs="Times New Roman"/>
-          <w:sz w:val="20"/>
-          <w:szCs w:val="20"/>
-        </w:rPr>
-        <w:t>D</w:t>
-      </w:r>
-      <w:r>
-        <w:rPr>
-          <w:rFonts w:ascii="Times New Roman" w:eastAsia="Times New Roman" w:hAnsi="Times New Roman" w:cs="Times New Roman"/>
-          <w:sz w:val="20"/>
-          <w:szCs w:val="20"/>
-        </w:rPr>
-        <w:t>ataframe</w:t>
-      </w:r>
-      <w:proofErr w:type="spellEnd"/>
-      <w:r>
-        <w:rPr>
-          <w:rFonts w:ascii="Times New Roman" w:eastAsia="Times New Roman" w:hAnsi="Times New Roman" w:cs="Times New Roman"/>
-          <w:sz w:val="20"/>
-          <w:szCs w:val="20"/>
-        </w:rPr>
-        <w:t>. To get a better sense of what types of information we had collected, Table 1</w:t>
-      </w:r>
-      <w:r>
-        <w:rPr>
-          <w:rFonts w:ascii="Times New Roman" w:eastAsia="Times New Roman" w:hAnsi="Times New Roman" w:cs="Times New Roman"/>
-          <w:sz w:val="20"/>
-          <w:szCs w:val="20"/>
-        </w:rPr>
-        <w:t xml:space="preserve"> </w:t>
-      </w:r>
-      <w:r>
-        <w:rPr>
-          <w:rFonts w:ascii="Times New Roman" w:eastAsia="Times New Roman" w:hAnsi="Times New Roman" w:cs="Times New Roman"/>
-          <w:sz w:val="20"/>
-          <w:szCs w:val="20"/>
-        </w:rPr>
-        <w:t xml:space="preserve">consists of the basic statistics for each of the candidates based upon the algorithm used. </w:t>
-      </w:r>
-    </w:p>
-    <w:p>
-      <w:pPr>
-        <w:ind w:firstLine="720"/>
-        <w:rPr>
-          <w:rFonts w:ascii="Times New Roman" w:eastAsia="Times New Roman" w:hAnsi="Times New Roman" w:cs="Times New Roman"/>
-          <w:sz w:val="20"/>
-          <w:szCs w:val="20"/>
-        </w:rPr>
-      </w:pPr>
-      <w:r>
-        <w:rPr>
-          <w:rFonts w:ascii="Times New Roman" w:eastAsia="Times New Roman" w:hAnsi="Times New Roman" w:cs="Times New Roman"/>
-          <w:sz w:val="20"/>
-          <w:szCs w:val="20"/>
-        </w:rPr>
-        <w:t>Next, two bar graphs were created to allow visualization of the mean scores, sorted from lowest to highest, and of the standard deviations, also sorted from lowest to highest. Figure 1 allows us to get a better sense of how each candidate faired both their consistency and honesty.</w:t>
-      </w:r>
-    </w:p>
-    <w:p>
-      <w:pPr>
-        <w:ind w:firstLine="720"/>
-        <w:rPr>
-          <w:rFonts w:ascii="Times New Roman" w:eastAsia="Times New Roman" w:hAnsi="Times New Roman" w:cs="Times New Roman"/>
-          <w:sz w:val="20"/>
-          <w:szCs w:val="20"/>
-        </w:rPr>
-      </w:pPr>
-      <w:r>
-        <w:rPr>
-          <w:rFonts w:ascii="Times New Roman" w:eastAsia="Times New Roman" w:hAnsi="Times New Roman" w:cs="Times New Roman"/>
-          <w:sz w:val="20"/>
-          <w:szCs w:val="20"/>
-        </w:rPr>
-        <w:t>Figure 2 consists of 21 distributions for each candidate analyzed. This allows us to visualize the disparities of each candidate in how they tweet in addition to how their data might be skewed.</w:t>
-      </w:r>
-    </w:p>
-    <w:p>
-      <w:pPr>
-        <w:ind w:firstLine="720"/>
-        <w:rPr>
-          <w:rFonts w:ascii="Times New Roman" w:eastAsia="Times New Roman" w:hAnsi="Times New Roman" w:cs="Times New Roman"/>
-          <w:sz w:val="20"/>
-          <w:szCs w:val="20"/>
-        </w:rPr>
-      </w:pPr>
-      <w:r>
-        <w:rPr>
-          <w:rFonts w:ascii="Times New Roman" w:eastAsia="Times New Roman" w:hAnsi="Times New Roman" w:cs="Times New Roman"/>
-          <w:sz w:val="20"/>
-          <w:szCs w:val="20"/>
-        </w:rPr>
-        <w:t xml:space="preserve">Figures 1 and 2 only tells us, according to our testing, who is more trustworthy compared to peers on social media. While these figures are important to consider when listening to how a politician communicates with voters, we wanted to see if there were any types of </w:t>
-      </w:r>
-      <w:r>
-        <w:rPr>
-          <w:rFonts w:ascii="Times New Roman" w:eastAsia="Times New Roman" w:hAnsi="Times New Roman" w:cs="Times New Roman"/>
-          <w:sz w:val="20"/>
-          <w:szCs w:val="20"/>
-        </w:rPr>
-        <w:t>predictions,</w:t>
-      </w:r>
-      <w:r>
-        <w:rPr>
-          <w:rFonts w:ascii="Times New Roman" w:eastAsia="Times New Roman" w:hAnsi="Times New Roman" w:cs="Times New Roman"/>
-          <w:sz w:val="20"/>
-          <w:szCs w:val="20"/>
-        </w:rPr>
-        <w:t xml:space="preserve"> we could make about the candidates based upon these values. The first variable we wanted to test was public opinion. Public opinion would necessarily tell which candidates are more popular within an election, but instead it measures how the public views a single politician alone. The logic behind this approach was to see if there was a positive correlation between candidates’ truth scores and their public opinion: the more honest the person, the more favorable view the public has of them. Unfortunately, there were no comprehensive polling data to test this hypothesis. The next variable which we decided to test was first quarter funding numbers</w:t>
-      </w:r>
-      <w:r>
-        <w:rPr>
-          <w:rFonts w:ascii="Times New Roman" w:eastAsia="Times New Roman" w:hAnsi="Times New Roman" w:cs="Times New Roman"/>
-          <w:sz w:val="20"/>
-          <w:szCs w:val="20"/>
-        </w:rPr>
-        <w:t xml:space="preserve"> </w:t>
-      </w:r>
-      <w:r>
-        <w:rPr>
-          <w:rFonts w:ascii="Times New Roman" w:eastAsia="Times New Roman" w:hAnsi="Times New Roman" w:cs="Times New Roman"/>
-          <w:sz w:val="20"/>
-          <w:szCs w:val="20"/>
-        </w:rPr>
-        <w:t>[</w:t>
-      </w:r>
-      <w:r>
-        <w:rPr>
-          <w:rFonts w:ascii="Times New Roman" w:eastAsia="Times New Roman" w:hAnsi="Times New Roman" w:cs="Times New Roman"/>
-          <w:sz w:val="20"/>
-          <w:szCs w:val="20"/>
-        </w:rPr>
-        <w:t>8</w:t>
-      </w:r>
-      <w:r>
-        <w:rPr>
-          <w:rFonts w:ascii="Times New Roman" w:eastAsia="Times New Roman" w:hAnsi="Times New Roman" w:cs="Times New Roman"/>
-          <w:sz w:val="20"/>
-          <w:szCs w:val="20"/>
-        </w:rPr>
-        <w:t>]. The thought process driving this test was all the headlines lately involving campaign finance laws and regulations. We hypothesize that there would be a negative correlation between the honesty (truth values) and funding (in millions) since the less truthful a politician was, the more donors would be willing to finance their campaign. Although our linear regression slope was negative, the model’s score was too low to conclude any direct correlation between the two variables. This regression graph can be viewed in figure 3.</w:t>
-      </w:r>
-    </w:p>
-    <w:p>
-      <w:pPr>
-        <w:ind w:firstLine="720"/>
-        <w:rPr>
-          <w:rFonts w:ascii="Times New Roman" w:eastAsia="Times New Roman" w:hAnsi="Times New Roman" w:cs="Times New Roman"/>
-          <w:sz w:val="20"/>
-          <w:szCs w:val="20"/>
-        </w:rPr>
-      </w:pPr>
-      <w:r>
-        <w:rPr>
-          <w:rFonts w:ascii="Times New Roman" w:eastAsia="Times New Roman" w:hAnsi="Times New Roman" w:cs="Times New Roman"/>
-          <w:sz w:val="20"/>
-          <w:szCs w:val="20"/>
-        </w:rPr>
-        <w:t xml:space="preserve">Next, we sought to collect polling data for likely voters of the 2020 democratic primary due to its wide availability. We used data from </w:t>
-      </w:r>
-      <w:r>
-        <w:rPr>
-          <w:rFonts w:ascii="Times New Roman" w:eastAsia="Times New Roman" w:hAnsi="Times New Roman" w:cs="Times New Roman"/>
-          <w:sz w:val="20"/>
-          <w:szCs w:val="20"/>
-        </w:rPr>
-        <w:lastRenderedPageBreak/>
-        <w:t xml:space="preserve">fivethrityeight.com [9] which asked residences of Iowa, the first state to vote in the primary election, whom they planned to caucus for. A handful of original handles we collected tweets from and analyzed did not appear anywhere on these polls because they were either </w:t>
+        <w:t xml:space="preserve">its wide availability. We used data from fivethrityeight.com [9] which asked residences of Iowa, the first state to vote in the primary election, whom they planned to caucus for. A handful of original handles we collected tweets from and analyzed did not appear anywhere on these polls because they were either </w:t>
       </w:r>
       <w:r>
         <w:rPr>
@@ -2477,33 +2710,47 @@
           <w:sz w:val="20"/>
           <w:szCs w:val="20"/>
         </w:rPr>
-        <w:t xml:space="preserve"> or not popular enough to register. Upon performing a linear regression test on polling vs funding. The thought process behind this method was that the success and the finances of a candidate would be positively related. This was true as there was a positive regression slope and a model score of .76. From here, we wanted to factor in our own data to see if we could improve the performance of the model by also weighing the third variable. We decided to plot polling vs the ratio of funding over truth value. The ratio is to be used as a way of determining the </w:t>
-      </w:r>
-      <w:r>
-        <w:rPr>
-          <w:rFonts w:ascii="Times New Roman" w:eastAsia="Times New Roman" w:hAnsi="Times New Roman" w:cs="Times New Roman"/>
-          <w:sz w:val="20"/>
-          <w:szCs w:val="20"/>
-        </w:rPr>
-        <w:t xml:space="preserve">authenticity of each dollar raised, meaning a higher score would correspond with a less honest and better funded politician. When we take this regression, the accuracy of our model </w:t>
-      </w:r>
-      <w:proofErr w:type="gramStart"/>
-      <w:r>
-        <w:rPr>
-          <w:rFonts w:ascii="Times New Roman" w:eastAsia="Times New Roman" w:hAnsi="Times New Roman" w:cs="Times New Roman"/>
-          <w:sz w:val="20"/>
-          <w:szCs w:val="20"/>
-        </w:rPr>
-        <w:t>actually improved</w:t>
-      </w:r>
-      <w:proofErr w:type="gramEnd"/>
-      <w:r>
-        <w:rPr>
-          <w:rFonts w:ascii="Times New Roman" w:eastAsia="Times New Roman" w:hAnsi="Times New Roman" w:cs="Times New Roman"/>
-          <w:sz w:val="20"/>
-          <w:szCs w:val="20"/>
-        </w:rPr>
-        <w:t xml:space="preserve">, showing a </w:t>
+        <w:t xml:space="preserve"> or not popular enough to register. </w:t>
+      </w:r>
+      <w:r>
+        <w:rPr>
+          <w:rFonts w:ascii="Times New Roman" w:eastAsia="Times New Roman" w:hAnsi="Times New Roman" w:cs="Times New Roman"/>
+          <w:sz w:val="20"/>
+          <w:szCs w:val="20"/>
+        </w:rPr>
+        <w:t>The data was cleaned of these people as a result and we then preformed</w:t>
+      </w:r>
+      <w:r>
+        <w:rPr>
+          <w:rFonts w:ascii="Times New Roman" w:eastAsia="Times New Roman" w:hAnsi="Times New Roman" w:cs="Times New Roman"/>
+          <w:sz w:val="20"/>
+          <w:szCs w:val="20"/>
+        </w:rPr>
+        <w:t xml:space="preserve"> linear regression test on polling vs funding. The thought process behind this method was that the success and the finances of a candidate would be positively related. This was true as there was a positive regression slope and a model score of .76. From here, we wanted to factor in our own data to see if we could improve the performance of the model by also weighing </w:t>
+      </w:r>
+      <w:r>
+        <w:rPr>
+          <w:rFonts w:ascii="Times New Roman" w:eastAsia="Times New Roman" w:hAnsi="Times New Roman" w:cs="Times New Roman"/>
+          <w:sz w:val="20"/>
+          <w:szCs w:val="20"/>
+        </w:rPr>
+        <w:t>a</w:t>
+      </w:r>
+      <w:r>
+        <w:rPr>
+          <w:rFonts w:ascii="Times New Roman" w:eastAsia="Times New Roman" w:hAnsi="Times New Roman" w:cs="Times New Roman"/>
+          <w:sz w:val="20"/>
+          <w:szCs w:val="20"/>
+        </w:rPr>
+        <w:t xml:space="preserve"> third variable. We decided to plot polling </w:t>
+      </w:r>
+      <w:r>
+        <w:rPr>
+          <w:rFonts w:ascii="Times New Roman" w:eastAsia="Times New Roman" w:hAnsi="Times New Roman" w:cs="Times New Roman"/>
+          <w:sz w:val="20"/>
+          <w:szCs w:val="20"/>
+        </w:rPr>
+        <w:t xml:space="preserve">vs the ratio of funding over truth value. The ratio is to be used as a way of determining the authenticity of each dollar raised, meaning a higher score would correspond with a less honest and better funded politician. When we take this regression, the accuracy of our model actually improved, showing a </w:t>
       </w:r>
       <w:r>
         <w:rPr>
@@ -4109,7 +4356,41 @@
           <w:sz w:val="20"/>
           <w:szCs w:val="20"/>
         </w:rPr>
-        <w:t xml:space="preserve"> the data we gather with the intention of discovering underlying trends. In this section, we will discuss not only the what, but the why: are there other variables which can be traced back to the quality of trustworthiness and truth telling within a </w:t>
+        <w:t xml:space="preserve"> the data we gather with the intention of discovering underlying trends. In this section, we will discuss not only the what, but the why: are there other variables which can be traced back to the quality of trustworthiness and truth telling within a particular political candidate? </w:t>
+      </w:r>
+    </w:p>
+    <w:p>
+      <w:pPr>
+        <w:ind w:firstLine="720"/>
+        <w:rPr>
+          <w:rFonts w:ascii="Times New Roman" w:eastAsia="Times New Roman" w:hAnsi="Times New Roman" w:cs="Times New Roman"/>
+          <w:sz w:val="20"/>
+          <w:szCs w:val="20"/>
+        </w:rPr>
+      </w:pPr>
+      <w:r>
+        <w:rPr>
+          <w:rFonts w:ascii="Times New Roman" w:eastAsia="Times New Roman" w:hAnsi="Times New Roman" w:cs="Times New Roman"/>
+          <w:sz w:val="20"/>
+          <w:szCs w:val="20"/>
+        </w:rPr>
+        <w:t xml:space="preserve">Fake News and </w:t>
+      </w:r>
+      <w:r>
+        <w:rPr>
+          <w:rFonts w:ascii="Times New Roman" w:eastAsia="Times New Roman" w:hAnsi="Times New Roman" w:cs="Times New Roman"/>
+          <w:sz w:val="20"/>
+          <w:szCs w:val="20"/>
+        </w:rPr>
+        <w:t>w</w:t>
+      </w:r>
+      <w:r>
+        <w:rPr>
+          <w:rFonts w:ascii="Times New Roman" w:eastAsia="Times New Roman" w:hAnsi="Times New Roman" w:cs="Times New Roman"/>
+          <w:sz w:val="20"/>
+          <w:szCs w:val="20"/>
+        </w:rPr>
+        <w:t xml:space="preserve">idespread misinformation </w:t>
       </w:r>
       <w:proofErr w:type="gramStart"/>
       <w:r>
@@ -4118,7 +4399,7 @@
           <w:sz w:val="20"/>
           <w:szCs w:val="20"/>
         </w:rPr>
-        <w:t>particular political</w:t>
+        <w:t>is</w:t>
       </w:r>
       <w:proofErr w:type="gramEnd"/>
       <w:r>
@@ -4127,7 +4408,71 @@
           <w:sz w:val="20"/>
           <w:szCs w:val="20"/>
         </w:rPr>
-        <w:t xml:space="preserve"> candidate? </w:t>
+        <w:t xml:space="preserve"> a relatively new phenomenon. The nature of technology and social media dictates that the constant change to our means of communication only make regulation of the dangers associated with it more difficult to develop. Although top academic institutions have been concerned with the problem of fake news and fact checking, a considerably low amount of progress has been made in the development of software to detect faulty news statements. Karen Hao of the MIT Technology Review admits that, “The best model accurately labeled news outlets with low, medium, or high factuality just 65% of the time”</w:t>
+      </w:r>
+      <w:r>
+        <w:rPr>
+          <w:rFonts w:ascii="Times New Roman" w:eastAsia="Times New Roman" w:hAnsi="Times New Roman" w:cs="Times New Roman"/>
+          <w:sz w:val="20"/>
+          <w:szCs w:val="20"/>
+        </w:rPr>
+        <w:t xml:space="preserve"> </w:t>
+      </w:r>
+      <w:r>
+        <w:rPr>
+          <w:rFonts w:ascii="Times New Roman" w:eastAsia="Times New Roman" w:hAnsi="Times New Roman" w:cs="Times New Roman"/>
+          <w:sz w:val="20"/>
+          <w:szCs w:val="20"/>
+        </w:rPr>
+        <w:t>[</w:t>
+      </w:r>
+      <w:r>
+        <w:rPr>
+          <w:rFonts w:ascii="Times New Roman" w:eastAsia="Times New Roman" w:hAnsi="Times New Roman" w:cs="Times New Roman"/>
+          <w:sz w:val="20"/>
+          <w:szCs w:val="20"/>
+        </w:rPr>
+        <w:t>7</w:t>
+      </w:r>
+      <w:r>
+        <w:rPr>
+          <w:rFonts w:ascii="Times New Roman" w:eastAsia="Times New Roman" w:hAnsi="Times New Roman" w:cs="Times New Roman"/>
+          <w:sz w:val="20"/>
+          <w:szCs w:val="20"/>
+        </w:rPr>
+        <w:t>]</w:t>
+      </w:r>
+      <w:r>
+        <w:rPr>
+          <w:rFonts w:ascii="Times New Roman" w:eastAsia="Times New Roman" w:hAnsi="Times New Roman" w:cs="Times New Roman"/>
+          <w:sz w:val="20"/>
+          <w:szCs w:val="20"/>
+        </w:rPr>
+        <w:t>.</w:t>
+      </w:r>
+      <w:r>
+        <w:rPr>
+          <w:rFonts w:ascii="Times New Roman" w:eastAsia="Times New Roman" w:hAnsi="Times New Roman" w:cs="Times New Roman"/>
+          <w:sz w:val="20"/>
+          <w:szCs w:val="20"/>
+        </w:rPr>
+        <w:t xml:space="preserve"> The fact of the matter is that this is a new field of research. Social media platforms such as Facebook and Twitter are hardly a decade and a half </w:t>
+      </w:r>
+      <w:r>
+        <w:rPr>
+          <w:rFonts w:ascii="Times New Roman" w:eastAsia="Times New Roman" w:hAnsi="Times New Roman" w:cs="Times New Roman"/>
+          <w:sz w:val="20"/>
+          <w:szCs w:val="20"/>
+        </w:rPr>
+        <w:t>old and</w:t>
+      </w:r>
+      <w:r>
+        <w:rPr>
+          <w:rFonts w:ascii="Times New Roman" w:eastAsia="Times New Roman" w:hAnsi="Times New Roman" w:cs="Times New Roman"/>
+          <w:sz w:val="20"/>
+          <w:szCs w:val="20"/>
+        </w:rPr>
+        <w:t xml:space="preserve"> have only begun to rise into its overwhelming prominence over the last few years. The current President uses Twitter as his primary source of communication with the American public; President W. Bush, who left office in 2009, didn’t even have a Twitter account. The technology is progressing at a rate that is almost too difficult to keep up with.</w:t>
       </w:r>
     </w:p>
     <w:p>
@@ -4145,67 +4490,81 @@
           <w:sz w:val="20"/>
           <w:szCs w:val="20"/>
         </w:rPr>
-        <w:t xml:space="preserve">Fake News and Widespread misinformation </w:t>
-      </w:r>
-      <w:proofErr w:type="gramStart"/>
-      <w:r>
-        <w:rPr>
-          <w:rFonts w:ascii="Times New Roman" w:eastAsia="Times New Roman" w:hAnsi="Times New Roman" w:cs="Times New Roman"/>
-          <w:sz w:val="20"/>
-          <w:szCs w:val="20"/>
-        </w:rPr>
-        <w:t>is</w:t>
-      </w:r>
-      <w:proofErr w:type="gramEnd"/>
-      <w:r>
-        <w:rPr>
-          <w:rFonts w:ascii="Times New Roman" w:eastAsia="Times New Roman" w:hAnsi="Times New Roman" w:cs="Times New Roman"/>
-          <w:sz w:val="20"/>
-          <w:szCs w:val="20"/>
-        </w:rPr>
-        <w:t xml:space="preserve"> a relatively new phenomenon. The nature of technology and social media dictates that the constant change to our means of communication only make regulation of the dangers associated with it more difficult to develop. Although top academic institutions have been concerned with the problem of fake news and fact checking, a considerably low amount of progress has been made in the development of software to detect faulty news statements. Karen Hao of the MIT Technology Review admits that, “The best model accurately labeled news outlets with low, medium, or high factuality just 65% of the time</w:t>
-      </w:r>
-      <w:proofErr w:type="gramStart"/>
-      <w:r>
-        <w:rPr>
-          <w:rFonts w:ascii="Times New Roman" w:eastAsia="Times New Roman" w:hAnsi="Times New Roman" w:cs="Times New Roman"/>
-          <w:sz w:val="20"/>
-          <w:szCs w:val="20"/>
-        </w:rPr>
-        <w:t>.”[</w:t>
-      </w:r>
-      <w:proofErr w:type="gramEnd"/>
-      <w:r>
-        <w:rPr>
-          <w:rFonts w:ascii="Times New Roman" w:eastAsia="Times New Roman" w:hAnsi="Times New Roman" w:cs="Times New Roman"/>
-          <w:sz w:val="20"/>
-          <w:szCs w:val="20"/>
-        </w:rPr>
-        <w:t>7</w:t>
-      </w:r>
-      <w:r>
-        <w:rPr>
-          <w:rFonts w:ascii="Times New Roman" w:eastAsia="Times New Roman" w:hAnsi="Times New Roman" w:cs="Times New Roman"/>
-          <w:sz w:val="20"/>
-          <w:szCs w:val="20"/>
-        </w:rPr>
-        <w:t xml:space="preserve">] The fact of the matter is that this is a new field of research. Social media platforms such as Facebook and Twitter are hardly a decade and a half </w:t>
-      </w:r>
-      <w:r>
-        <w:rPr>
-          <w:rFonts w:ascii="Times New Roman" w:eastAsia="Times New Roman" w:hAnsi="Times New Roman" w:cs="Times New Roman"/>
-          <w:sz w:val="20"/>
-          <w:szCs w:val="20"/>
-        </w:rPr>
-        <w:t>old and</w:t>
-      </w:r>
-      <w:r>
-        <w:rPr>
-          <w:rFonts w:ascii="Times New Roman" w:eastAsia="Times New Roman" w:hAnsi="Times New Roman" w:cs="Times New Roman"/>
-          <w:sz w:val="20"/>
-          <w:szCs w:val="20"/>
-        </w:rPr>
-        <w:t xml:space="preserve"> have only begun to rise into its overwhelming prominence over the last few years. The current President uses Twitter as his primary source of communication with the American public; President H.W. Bush, who left office in 2009, didn’t even have a Twitter account. The technology is progressing at a rate that is almost too difficult to keep up with.</w:t>
+        <w:t xml:space="preserve">As with the technology that we’ve spent this semester researching, the very nature of facts can change. Lucas Graves of Oxford University expands upon the limits to constantly changing basis data. He writes, “In practice, fully automatic verification today remains limited to experiments focused on a very narrow universe of mostly statistical claims. For instance, both Argentina’s </w:t>
+      </w:r>
+      <w:proofErr w:type="spellStart"/>
+      <w:r>
+        <w:rPr>
+          <w:rFonts w:ascii="Times New Roman" w:eastAsia="Times New Roman" w:hAnsi="Times New Roman" w:cs="Times New Roman"/>
+          <w:sz w:val="20"/>
+          <w:szCs w:val="20"/>
+        </w:rPr>
+        <w:t>Chequeado</w:t>
+      </w:r>
+      <w:proofErr w:type="spellEnd"/>
+      <w:r>
+        <w:rPr>
+          <w:rFonts w:ascii="Times New Roman" w:eastAsia="Times New Roman" w:hAnsi="Times New Roman" w:cs="Times New Roman"/>
+          <w:sz w:val="20"/>
+          <w:szCs w:val="20"/>
+        </w:rPr>
+        <w:t xml:space="preserve"> and the UK’s Full Fact are developing purpose-built AFC modules designed to match claims about specific public statistics, such as the unemployment or inflation rate, against the official figures” [13]. Another issue with fact-checking technology is that there is no single collection of training data which can be used. As the events in the world occur and new discoveries are made, the data which is to be considered the standard for truth most also change</w:t>
+      </w:r>
+      <w:r>
+        <w:rPr>
+          <w:rFonts w:ascii="Times New Roman" w:eastAsia="Times New Roman" w:hAnsi="Times New Roman" w:cs="Times New Roman"/>
+          <w:sz w:val="20"/>
+          <w:szCs w:val="20"/>
+        </w:rPr>
+        <w:t xml:space="preserve">.  That highlights one of the </w:t>
+      </w:r>
+      <w:r>
+        <w:rPr>
+          <w:rFonts w:ascii="Times New Roman" w:eastAsia="Times New Roman" w:hAnsi="Times New Roman" w:cs="Times New Roman"/>
+          <w:sz w:val="20"/>
+          <w:szCs w:val="20"/>
+        </w:rPr>
+        <w:t>shortfalls of our algorithm: the age of our training data.  We chose to use William Yang Wang’s data set</w:t>
+      </w:r>
+      <w:r>
+        <w:rPr>
+          <w:rFonts w:ascii="Times New Roman" w:eastAsia="Times New Roman" w:hAnsi="Times New Roman" w:cs="Times New Roman"/>
+          <w:sz w:val="20"/>
+          <w:szCs w:val="20"/>
+        </w:rPr>
+        <w:t xml:space="preserve"> primarily because it was the only such dataset with any level of comprehensiveness, unfor</w:t>
+      </w:r>
+      <w:r>
+        <w:rPr>
+          <w:rFonts w:ascii="Times New Roman" w:eastAsia="Times New Roman" w:hAnsi="Times New Roman" w:cs="Times New Roman"/>
+          <w:sz w:val="20"/>
+          <w:szCs w:val="20"/>
+        </w:rPr>
+        <w:t xml:space="preserve">tunately, due to the age of the dataset, some more recent facts were unable to be reliably fact checked by our </w:t>
+      </w:r>
+      <w:r>
+        <w:rPr>
+          <w:rFonts w:ascii="Times New Roman" w:eastAsia="Times New Roman" w:hAnsi="Times New Roman" w:cs="Times New Roman"/>
+          <w:sz w:val="20"/>
+          <w:szCs w:val="20"/>
+        </w:rPr>
+        <w:t>algorithm</w:t>
+      </w:r>
+      <w:r>
+        <w:rPr>
+          <w:rFonts w:ascii="Times New Roman" w:eastAsia="Times New Roman" w:hAnsi="Times New Roman" w:cs="Times New Roman"/>
+          <w:sz w:val="20"/>
+          <w:szCs w:val="20"/>
+        </w:rPr>
+        <w:t>.</w:t>
+      </w:r>
+      <w:r>
+        <w:rPr>
+          <w:rFonts w:ascii="Times New Roman" w:eastAsia="Times New Roman" w:hAnsi="Times New Roman" w:cs="Times New Roman"/>
+          <w:sz w:val="20"/>
+          <w:szCs w:val="20"/>
+        </w:rPr>
+        <w:t xml:space="preserve">    </w:t>
       </w:r>
     </w:p>
     <w:p>
@@ -4223,7 +4582,7 @@
           <w:sz w:val="20"/>
           <w:szCs w:val="20"/>
         </w:rPr>
-        <w:t xml:space="preserve">As with the technology that we’ve spent this semester researching, the very nature of facts can change. Lucas Graves of Oxford University expands upon the limits to constantly changing basis data. He writes, “In practice, fully automatic verification today remains limited to experiments focused on a very narrow universe of mostly statistical claims. For instance, both Argentina’s </w:t>
+        <w:t xml:space="preserve">In addition to being a relatively new issue, determining the level of truth in a statement is an awfully difficult job to perform. Brooke </w:t>
       </w:r>
       <w:proofErr w:type="spellStart"/>
       <w:r>
@@ -4232,7 +4591,7 @@
           <w:sz w:val="20"/>
           <w:szCs w:val="20"/>
         </w:rPr>
-        <w:t>Chequeado</w:t>
+        <w:t>Borel</w:t>
       </w:r>
       <w:proofErr w:type="spellEnd"/>
       <w:r>
@@ -4241,39 +4600,7 @@
           <w:sz w:val="20"/>
           <w:szCs w:val="20"/>
         </w:rPr>
-        <w:t xml:space="preserve"> and the UK’s Full Fact are developing purpose-built AFC modules designed to match claims about specific public statistics, such as the unemployment or inflation rate, against the official figures” [13]. Another issue with fact-checking technology is that there is no single collection of training data which can be used. As the events in the world occur and new discoveries are made, the data which is to be considered the standard for truth most also change</w:t>
-      </w:r>
-      <w:r>
-        <w:rPr>
-          <w:rFonts w:ascii="Times New Roman" w:eastAsia="Times New Roman" w:hAnsi="Times New Roman" w:cs="Times New Roman"/>
-          <w:sz w:val="20"/>
-          <w:szCs w:val="20"/>
-        </w:rPr>
-        <w:t xml:space="preserve">.  That highlights one of the </w:t>
-      </w:r>
-      <w:r>
-        <w:rPr>
-          <w:rFonts w:ascii="Times New Roman" w:eastAsia="Times New Roman" w:hAnsi="Times New Roman" w:cs="Times New Roman"/>
-          <w:sz w:val="20"/>
-          <w:szCs w:val="20"/>
-        </w:rPr>
-        <w:t>shortfalls of our algorithm: the age of our training data.  We chose to use William Yang Wang’s data set</w:t>
-      </w:r>
-      <w:r>
-        <w:rPr>
-          <w:rFonts w:ascii="Times New Roman" w:eastAsia="Times New Roman" w:hAnsi="Times New Roman" w:cs="Times New Roman"/>
-          <w:sz w:val="20"/>
-          <w:szCs w:val="20"/>
-        </w:rPr>
-        <w:t xml:space="preserve"> primarily because it was the only such dataset with any level of comprehensiveness, unfor</w:t>
-      </w:r>
-      <w:r>
-        <w:rPr>
-          <w:rFonts w:ascii="Times New Roman" w:eastAsia="Times New Roman" w:hAnsi="Times New Roman" w:cs="Times New Roman"/>
-          <w:sz w:val="20"/>
-          <w:szCs w:val="20"/>
-        </w:rPr>
-        <w:t xml:space="preserve">tunately, due to the age of the dataset, some more recent facts were unable to be reliably fact checked by our </w:t>
+        <w:t>, a journalist from Popular Science expands upon the complexities of truth. She writes, “[T]</w:t>
       </w:r>
       <w:proofErr w:type="spellStart"/>
       <w:r>
@@ -4282,7 +4609,7 @@
           <w:sz w:val="20"/>
           <w:szCs w:val="20"/>
         </w:rPr>
-        <w:t>algorithim</w:t>
+        <w:t>ruth</w:t>
       </w:r>
       <w:proofErr w:type="spellEnd"/>
       <w:r>
@@ -4291,6 +4618,38 @@
           <w:sz w:val="20"/>
           <w:szCs w:val="20"/>
         </w:rPr>
+        <w:t xml:space="preserve"> is complex and squishy. Human brains can recognize context and nuance, which are both key in verifying information. We can spot sarcasm. We know irony. We understand that syntax can shift even while the basic message </w:t>
+      </w:r>
+      <w:r>
+        <w:rPr>
+          <w:rFonts w:ascii="Times New Roman" w:eastAsia="Times New Roman" w:hAnsi="Times New Roman" w:cs="Times New Roman"/>
+          <w:sz w:val="20"/>
+          <w:szCs w:val="20"/>
+        </w:rPr>
+        <w:t>remains” [</w:t>
+      </w:r>
+      <w:r>
+        <w:rPr>
+          <w:rFonts w:ascii="Times New Roman" w:eastAsia="Times New Roman" w:hAnsi="Times New Roman" w:cs="Times New Roman"/>
+          <w:sz w:val="20"/>
+          <w:szCs w:val="20"/>
+        </w:rPr>
+        <w:t>10</w:t>
+      </w:r>
+      <w:r>
+        <w:rPr>
+          <w:rFonts w:ascii="Times New Roman" w:eastAsia="Times New Roman" w:hAnsi="Times New Roman" w:cs="Times New Roman"/>
+          <w:sz w:val="20"/>
+          <w:szCs w:val="20"/>
+        </w:rPr>
+        <w:t>]</w:t>
+      </w:r>
+      <w:r>
+        <w:rPr>
+          <w:rFonts w:ascii="Times New Roman" w:eastAsia="Times New Roman" w:hAnsi="Times New Roman" w:cs="Times New Roman"/>
+          <w:sz w:val="20"/>
+          <w:szCs w:val="20"/>
+        </w:rPr>
         <w:t>.</w:t>
       </w:r>
       <w:r>
@@ -4299,116 +4658,25 @@
           <w:sz w:val="20"/>
           <w:szCs w:val="20"/>
         </w:rPr>
-        <w:t xml:space="preserve">    </w:t>
-      </w:r>
-    </w:p>
-    <w:p>
-      <w:pPr>
-        <w:ind w:firstLine="720"/>
-        <w:rPr>
-          <w:rFonts w:ascii="Times New Roman" w:eastAsia="Times New Roman" w:hAnsi="Times New Roman" w:cs="Times New Roman"/>
-          <w:sz w:val="20"/>
-          <w:szCs w:val="20"/>
-        </w:rPr>
-      </w:pPr>
-      <w:r>
-        <w:rPr>
-          <w:rFonts w:ascii="Times New Roman" w:eastAsia="Times New Roman" w:hAnsi="Times New Roman" w:cs="Times New Roman"/>
-          <w:sz w:val="20"/>
-          <w:szCs w:val="20"/>
-        </w:rPr>
-        <w:t xml:space="preserve">In addition to </w:t>
-      </w:r>
-      <w:proofErr w:type="gramStart"/>
-      <w:r>
-        <w:rPr>
-          <w:rFonts w:ascii="Times New Roman" w:eastAsia="Times New Roman" w:hAnsi="Times New Roman" w:cs="Times New Roman"/>
-          <w:sz w:val="20"/>
-          <w:szCs w:val="20"/>
-        </w:rPr>
-        <w:t>being</w:t>
-      </w:r>
-      <w:proofErr w:type="gramEnd"/>
-      <w:r>
-        <w:rPr>
-          <w:rFonts w:ascii="Times New Roman" w:eastAsia="Times New Roman" w:hAnsi="Times New Roman" w:cs="Times New Roman"/>
-          <w:sz w:val="20"/>
-          <w:szCs w:val="20"/>
-        </w:rPr>
-        <w:t xml:space="preserve"> a relatively new issue, determining the level of truth in a statement is an awfully difficult job to perform. Brooke </w:t>
-      </w:r>
-      <w:proofErr w:type="spellStart"/>
-      <w:r>
-        <w:rPr>
-          <w:rFonts w:ascii="Times New Roman" w:eastAsia="Times New Roman" w:hAnsi="Times New Roman" w:cs="Times New Roman"/>
-          <w:sz w:val="20"/>
-          <w:szCs w:val="20"/>
-        </w:rPr>
-        <w:t>Borel</w:t>
-      </w:r>
-      <w:proofErr w:type="spellEnd"/>
-      <w:r>
-        <w:rPr>
-          <w:rFonts w:ascii="Times New Roman" w:eastAsia="Times New Roman" w:hAnsi="Times New Roman" w:cs="Times New Roman"/>
-          <w:sz w:val="20"/>
-          <w:szCs w:val="20"/>
-        </w:rPr>
-        <w:t>, a journalist from Popular Science expands upon the complexities of truth. She writes, “[T]</w:t>
-      </w:r>
-      <w:proofErr w:type="spellStart"/>
-      <w:r>
-        <w:rPr>
-          <w:rFonts w:ascii="Times New Roman" w:eastAsia="Times New Roman" w:hAnsi="Times New Roman" w:cs="Times New Roman"/>
-          <w:sz w:val="20"/>
-          <w:szCs w:val="20"/>
-        </w:rPr>
-        <w:t>ruth</w:t>
-      </w:r>
-      <w:proofErr w:type="spellEnd"/>
-      <w:r>
-        <w:rPr>
-          <w:rFonts w:ascii="Times New Roman" w:eastAsia="Times New Roman" w:hAnsi="Times New Roman" w:cs="Times New Roman"/>
-          <w:sz w:val="20"/>
-          <w:szCs w:val="20"/>
-        </w:rPr>
-        <w:t xml:space="preserve"> is complex and squishy. Human brains can recognize context and nuance, which are both key in verifying information. We can spot sarcasm. We know irony. We understand that syntax can shift even while the basic message </w:t>
-      </w:r>
-      <w:r>
-        <w:rPr>
-          <w:rFonts w:ascii="Times New Roman" w:eastAsia="Times New Roman" w:hAnsi="Times New Roman" w:cs="Times New Roman"/>
-          <w:sz w:val="20"/>
-          <w:szCs w:val="20"/>
-        </w:rPr>
-        <w:t>remains” [</w:t>
-      </w:r>
-      <w:r>
-        <w:rPr>
-          <w:rFonts w:ascii="Times New Roman" w:eastAsia="Times New Roman" w:hAnsi="Times New Roman" w:cs="Times New Roman"/>
-          <w:sz w:val="20"/>
-          <w:szCs w:val="20"/>
-        </w:rPr>
-        <w:t>10</w:t>
-      </w:r>
-      <w:r>
-        <w:rPr>
-          <w:rFonts w:ascii="Times New Roman" w:eastAsia="Times New Roman" w:hAnsi="Times New Roman" w:cs="Times New Roman"/>
-          <w:sz w:val="20"/>
-          <w:szCs w:val="20"/>
-        </w:rPr>
-        <w:t xml:space="preserve">] As discussed in the Introduction to this paper, the very definition of truth can take on numerous meanings and interpretations. </w:t>
-      </w:r>
-    </w:p>
-    <w:p>
-      <w:pPr>
-        <w:rPr>
-          <w:rFonts w:ascii="Times New Roman" w:eastAsia="Times New Roman" w:hAnsi="Times New Roman" w:cs="Times New Roman"/>
-          <w:sz w:val="20"/>
-          <w:szCs w:val="20"/>
-        </w:rPr>
-      </w:pPr>
-    </w:p>
-    <w:p>
-      <w:pPr>
+        <w:t xml:space="preserve"> As discussed in the Introduction to this paper, the very definition of truth can take on numerous meanings and interpretations. </w:t>
+      </w:r>
+    </w:p>
+    <w:p>
+      <w:pPr>
+        <w:rPr>
+          <w:rFonts w:ascii="Times New Roman" w:eastAsia="Times New Roman" w:hAnsi="Times New Roman" w:cs="Times New Roman"/>
+          <w:sz w:val="20"/>
+          <w:szCs w:val="20"/>
+        </w:rPr>
+      </w:pPr>
+    </w:p>
+    <w:p>
+      <w:pPr>
+        <w:pStyle w:val="ListParagraph"/>
+        <w:numPr>
+          <w:ilvl w:val="0"/>
+          <w:numId w:val="1"/>
+        </w:numPr>
         <w:rPr>
           <w:rFonts w:ascii="Times New Roman" w:eastAsia="Times New Roman" w:hAnsi="Times New Roman" w:cs="Times New Roman"/>
           <w:b/>
@@ -4457,43 +4725,7 @@
           <w:sz w:val="20"/>
           <w:szCs w:val="20"/>
         </w:rPr>
-        <w:t xml:space="preserve">respected and accomplished professionals for years.  Even with human discretion, there are issues navigating the gray areas as to whether something is truthful.  This made our task even more difficult.  Machine learning and Artificial Intelligence faces significant shortcomings in this area and our algorithm faced even more shortcomings due to our skill level and the data we had access to; however, I believe the work we did is an instrumental first step in this field.  There are no other projects which </w:t>
-      </w:r>
-      <w:proofErr w:type="gramStart"/>
-      <w:r>
-        <w:rPr>
-          <w:rFonts w:ascii="Times New Roman" w:eastAsia="Times New Roman" w:hAnsi="Times New Roman" w:cs="Times New Roman"/>
-          <w:sz w:val="20"/>
-          <w:szCs w:val="20"/>
-        </w:rPr>
-        <w:t>have been fact</w:t>
-      </w:r>
-      <w:proofErr w:type="gramEnd"/>
-      <w:r>
-        <w:rPr>
-          <w:rFonts w:ascii="Times New Roman" w:eastAsia="Times New Roman" w:hAnsi="Times New Roman" w:cs="Times New Roman"/>
-          <w:sz w:val="20"/>
-          <w:szCs w:val="20"/>
-        </w:rPr>
-        <w:t xml:space="preserve"> checking the Twitter feeds of Presidential candidates on this scale.  Instead smaller projects have chosen to fact check a small subset of tweets of a </w:t>
-      </w:r>
-      <w:proofErr w:type="gramStart"/>
-      <w:r>
-        <w:rPr>
-          <w:rFonts w:ascii="Times New Roman" w:eastAsia="Times New Roman" w:hAnsi="Times New Roman" w:cs="Times New Roman"/>
-          <w:sz w:val="20"/>
-          <w:szCs w:val="20"/>
-        </w:rPr>
-        <w:t>particular candidate</w:t>
-      </w:r>
-      <w:proofErr w:type="gramEnd"/>
-      <w:r>
-        <w:rPr>
-          <w:rFonts w:ascii="Times New Roman" w:eastAsia="Times New Roman" w:hAnsi="Times New Roman" w:cs="Times New Roman"/>
-          <w:sz w:val="20"/>
-          <w:szCs w:val="20"/>
-        </w:rPr>
-        <w:t xml:space="preserve"> or a few candidates by hand.  That method falls prey to subjectivity.  Instead, we have easily reproducible results which should only continue to improve as </w:t>
+        <w:t xml:space="preserve">respected and accomplished professionals for years.  Even with human discretion, there are issues navigating the gray areas as to whether something is truthful.  This made our task even more difficult.  Machine learning and Artificial Intelligence faces significant shortcomings in this area and our algorithm faced even more shortcomings due to our skill level and the data we had access to; however, I believe the work we did is an instrumental first step in this field.  There are no other projects which have been fact checking the Twitter feeds of Presidential candidates on this scale.  Instead smaller projects have chosen to fact check a small subset of tweets of a particular candidate or a few candidates by hand.  That method falls prey to subjectivity.  Instead, we have easily reproducible results which should only continue to improve as </w:t>
       </w:r>
       <w:r>
         <w:rPr>
@@ -4510,7 +4742,23 @@
           <w:szCs w:val="20"/>
         </w:rPr>
         <w:lastRenderedPageBreak/>
-        <w:t xml:space="preserve">can assist voters in making and informed and qualified decision in the 2020 Presidential Election. </w:t>
+        <w:t xml:space="preserve">can assist voters in making </w:t>
+      </w:r>
+      <w:r>
+        <w:rPr>
+          <w:rFonts w:ascii="Times New Roman" w:eastAsia="Times New Roman" w:hAnsi="Times New Roman" w:cs="Times New Roman"/>
+          <w:sz w:val="20"/>
+          <w:szCs w:val="20"/>
+        </w:rPr>
+        <w:t>an</w:t>
+      </w:r>
+      <w:r>
+        <w:rPr>
+          <w:rFonts w:ascii="Times New Roman" w:eastAsia="Times New Roman" w:hAnsi="Times New Roman" w:cs="Times New Roman"/>
+          <w:sz w:val="20"/>
+          <w:szCs w:val="20"/>
+        </w:rPr>
+        <w:t xml:space="preserve"> informed and qualified decision in the 2020 Presidential Election. </w:t>
       </w:r>
     </w:p>
     <w:p>
@@ -4575,26 +4823,6 @@
         </w:rPr>
         <w:t xml:space="preserve"> Ji, and the CWRU Department of Electrical Engineering and Computer Science in their guidance toward the completion of this report and its discoveries.</w:t>
       </w:r>
-    </w:p>
-    <w:p>
-      <w:pPr>
-        <w:rPr>
-          <w:rFonts w:ascii="Times New Roman" w:eastAsia="Times New Roman" w:hAnsi="Times New Roman" w:cs="Times New Roman"/>
-          <w:b/>
-          <w:sz w:val="20"/>
-          <w:szCs w:val="20"/>
-        </w:rPr>
-      </w:pPr>
-    </w:p>
-    <w:p>
-      <w:pPr>
-        <w:rPr>
-          <w:rFonts w:ascii="Times New Roman" w:eastAsia="Times New Roman" w:hAnsi="Times New Roman" w:cs="Times New Roman"/>
-          <w:b/>
-          <w:sz w:val="20"/>
-          <w:szCs w:val="20"/>
-        </w:rPr>
-      </w:pPr>
     </w:p>
     <w:p>
       <w:pPr>
@@ -5033,16 +5261,7 @@
           <w:szCs w:val="20"/>
           <w:highlight w:val="white"/>
         </w:rPr>
-        <w:t xml:space="preserve">. [online] Available at: </w:t>
-      </w:r>
-      <w:r>
-        <w:rPr>
-          <w:rFonts w:ascii="Times New Roman" w:hAnsi="Times New Roman" w:cs="Times New Roman"/>
-          <w:sz w:val="20"/>
-          <w:szCs w:val="20"/>
-          <w:highlight w:val="white"/>
-        </w:rPr>
-        <w:t>https://www.internetlivestats.com/twitter-statistics/ [Accessed 26 Apr. 2019].</w:t>
+        <w:t>. [online] Available at: https://www.internetlivestats.com/twitter-statistics/ [Accessed 26 Apr. 2019].</w:t>
       </w:r>
     </w:p>
     <w:p>
@@ -5622,7 +5841,7 @@
           <w:szCs w:val="20"/>
           <w:highlight w:val="white"/>
         </w:rPr>
-        <w:t xml:space="preserve">. </w:t>
+        <w:t>. Available at: https://fivethirtyeight.com/features/how-the-</w:t>
       </w:r>
       <w:r>
         <w:rPr>
@@ -5632,7 +5851,7 @@
           <w:highlight w:val="white"/>
         </w:rPr>
         <w:lastRenderedPageBreak/>
-        <w:t>Available at: https://fivethirtyeight.com/features/how-the-2020-candidates-do-with-the-voters-who-know-them-best/ [Accessed 15 Apr. 2019].</w:t>
+        <w:t>2020-candidates-do-with-the-voters-who-know-them-best/ [Accessed 15 Apr. 2019].</w:t>
       </w:r>
     </w:p>
     <w:p>
@@ -5839,6 +6058,18 @@
         </w:rPr>
         <w:t>. [online] GitHub. Available at: https://github.com/BuzzFeedNews/2016-10-facebook-fact-check [Accessed 13 Apr. 2019].</w:t>
       </w:r>
+    </w:p>
+    <w:p>
+      <w:pPr>
+        <w:ind w:left="720" w:hanging="720"/>
+        <w:rPr>
+          <w:rFonts w:ascii="Times New Roman" w:hAnsi="Times New Roman" w:cs="Times New Roman"/>
+          <w:color w:val="333333"/>
+          <w:sz w:val="20"/>
+          <w:szCs w:val="20"/>
+          <w:lang w:val="es-US"/>
+        </w:rPr>
+      </w:pPr>
     </w:p>
     <w:p>
       <w:pPr>
@@ -6487,6 +6718,18 @@
           <w:szCs w:val="20"/>
         </w:rPr>
       </w:pPr>
+    </w:p>
+    <w:p>
+      <w:pPr>
+        <w:ind w:left="720" w:hanging="720"/>
+        <w:rPr>
+          <w:rFonts w:ascii="Times New Roman" w:hAnsi="Times New Roman" w:cs="Times New Roman"/>
+          <w:sz w:val="20"/>
+          <w:szCs w:val="20"/>
+        </w:rPr>
+      </w:pPr>
+      <w:bookmarkStart w:id="0" w:name="_GoBack"/>
+      <w:bookmarkEnd w:id="0"/>
       <w:r>
         <w:rPr>
           <w:rFonts w:ascii="Times New Roman" w:hAnsi="Times New Roman" w:cs="Times New Roman"/>
@@ -6781,8 +7024,6 @@
           <w:szCs w:val="24"/>
         </w:rPr>
       </w:pPr>
-      <w:bookmarkStart w:id="0" w:name="_GoBack"/>
-      <w:bookmarkEnd w:id="0"/>
     </w:p>
     <w:sectPr>
       <w:type w:val="continuous"/>
@@ -8015,7 +8256,7 @@
 </file>
 
 <file path=customXml/itemProps1.xml><?xml version="1.0" encoding="utf-8"?>
-<ds:datastoreItem xmlns:ds="http://schemas.openxmlformats.org/officeDocument/2006/customXml" ds:itemID="{890C82DF-5A0A-4CBE-B517-756C105DC186}">
+<ds:datastoreItem xmlns:ds="http://schemas.openxmlformats.org/officeDocument/2006/customXml" ds:itemID="{DF76212A-AF27-420B-9364-52275E7856AD}">
   <ds:schemaRefs>
     <ds:schemaRef ds:uri="http://schemas.openxmlformats.org/officeDocument/2006/bibliography"/>
   </ds:schemaRefs>

</xml_diff>